<commit_message>
Work On Project Plan
More Work on Tables
</commit_message>
<xml_diff>
--- a/docs/Project Plan/Draft REVAMP Project Management Plan.docx
+++ b/docs/Project Plan/Draft REVAMP Project Management Plan.docx
@@ -84,7 +84,7 @@
                     <pic:cNvPicPr/>
                   </pic:nvPicPr>
                   <pic:blipFill>
-                    <a:blip r:embed="rId7"/>
+                    <a:blip r:embed="rId8"/>
                     <a:srcRect l="13214" t="16454" r="15275" b="15939"/>
                     <a:stretch>
                       <a:fillRect/>
@@ -142,7 +142,7 @@
                     <pic:cNvPicPr/>
                   </pic:nvPicPr>
                   <pic:blipFill>
-                    <a:blip r:embed="rId8">
+                    <a:blip r:embed="rId9">
                       <a:alphaModFix/>
                     </a:blip>
                     <a:stretch>
@@ -4292,7 +4292,6 @@
           <w:sz w:val="24"/>
           <w:szCs w:val="24"/>
         </w:rPr>
-        <w:lastRenderedPageBreak/>
         <w:t>This is done by using well implemented manners of working for the systems and high precision sensors for detecting.</w:t>
       </w:r>
     </w:p>
@@ -4360,6 +4359,7 @@
           <w:sz w:val="24"/>
           <w:szCs w:val="24"/>
         </w:rPr>
+        <w:lastRenderedPageBreak/>
         <w:t>The content of objects delivered at the end of the project will be consisting of the following listed below and in the tables, also below:</w:t>
       </w:r>
     </w:p>
@@ -4808,7 +4808,6 @@
               </w:rPr>
               <w:t>E</w:t>
             </w:r>
-            <w:proofErr w:type="spellStart"/>
             <w:r>
               <w:rPr>
                 <w:b/>
@@ -4816,17 +4815,7 @@
                 <w:sz w:val="24"/>
                 <w:szCs w:val="24"/>
               </w:rPr>
-              <w:t>nd</w:t>
-            </w:r>
-            <w:proofErr w:type="spellEnd"/>
-            <w:r>
-              <w:rPr>
-                <w:b/>
-                <w:bCs/>
-                <w:sz w:val="24"/>
-                <w:szCs w:val="24"/>
-              </w:rPr>
-              <w:t xml:space="preserve"> Products</w:t>
+              <w:t>nd Products</w:t>
             </w:r>
           </w:p>
         </w:tc>
@@ -6845,17 +6834,2234 @@
     </w:p>
     <w:p>
       <w:pPr>
-        <w:ind w:left="720"/>
+        <w:suppressAutoHyphens w:val="0"/>
+        <w:rPr>
+          <w:b/>
+          <w:bCs/>
+          <w:sz w:val="28"/>
+          <w:szCs w:val="28"/>
+        </w:rPr>
+      </w:pPr>
+      <w:r>
+        <w:rPr>
+          <w:b/>
+          <w:bCs/>
+          <w:sz w:val="28"/>
+          <w:szCs w:val="28"/>
+        </w:rPr>
+        <w:br w:type="page"/>
+      </w:r>
+    </w:p>
+    <w:p>
+      <w:pPr>
+        <w:pStyle w:val="Heading1"/>
+        <w:numPr>
+          <w:ilvl w:val="0"/>
+          <w:numId w:val="2"/>
+        </w:numPr>
+      </w:pPr>
+      <w:r>
+        <w:lastRenderedPageBreak/>
+        <w:t xml:space="preserve">Project </w:t>
+      </w:r>
+      <w:r>
+        <w:t>Organisation</w:t>
+      </w:r>
+    </w:p>
+    <w:p>
+      <w:pPr>
+        <w:ind w:left="109"/>
+      </w:pPr>
+    </w:p>
+    <w:p>
+      <w:pPr>
+        <w:pStyle w:val="Heading2"/>
+        <w:numPr>
+          <w:ilvl w:val="1"/>
+          <w:numId w:val="20"/>
+        </w:numPr>
+        <w:ind w:hanging="32"/>
+        <w:rPr>
+          <w:sz w:val="28"/>
+          <w:szCs w:val="28"/>
+        </w:rPr>
+      </w:pPr>
+      <w:r>
+        <w:rPr>
+          <w:sz w:val="28"/>
+          <w:szCs w:val="28"/>
+        </w:rPr>
+        <w:t xml:space="preserve">Stakeholders, team roles and responsibilities </w:t>
+      </w:r>
+    </w:p>
+    <w:p>
+      <w:pPr>
+        <w:pStyle w:val="Caption"/>
+        <w:keepNext/>
+        <w:rPr>
+          <w:color w:val="4472C4" w:themeColor="accent1"/>
+        </w:rPr>
+      </w:pPr>
+      <w:r>
+        <w:rPr>
+          <w:color w:val="4472C4" w:themeColor="accent1"/>
+        </w:rPr>
+        <w:t xml:space="preserve"> </w:t>
+      </w:r>
+    </w:p>
+    <w:tbl>
+      <w:tblPr>
+        <w:tblW w:w="0" w:type="auto"/>
+        <w:tblInd w:w="120" w:type="dxa"/>
+        <w:tblBorders>
+          <w:top w:val="single" w:sz="4" w:space="0" w:color="DDD9C4"/>
+          <w:left w:val="single" w:sz="4" w:space="0" w:color="DDD9C4"/>
+          <w:bottom w:val="single" w:sz="4" w:space="0" w:color="DDD9C4"/>
+          <w:right w:val="single" w:sz="4" w:space="0" w:color="DDD9C4"/>
+          <w:insideH w:val="single" w:sz="4" w:space="0" w:color="DDD9C4"/>
+          <w:insideV w:val="single" w:sz="4" w:space="0" w:color="DDD9C4"/>
+        </w:tblBorders>
+        <w:tblLayout w:type="fixed"/>
+        <w:tblCellMar>
+          <w:left w:w="0" w:type="dxa"/>
+          <w:right w:w="0" w:type="dxa"/>
+        </w:tblCellMar>
+        <w:tblLook w:val="01E0" w:firstRow="1" w:lastRow="1" w:firstColumn="1" w:lastColumn="1" w:noHBand="0" w:noVBand="0"/>
+      </w:tblPr>
+      <w:tblGrid>
+        <w:gridCol w:w="1980"/>
+        <w:gridCol w:w="1701"/>
+        <w:gridCol w:w="2123"/>
+        <w:gridCol w:w="3660"/>
+      </w:tblGrid>
+      <w:tr>
+        <w:trPr>
+          <w:trHeight w:val="791"/>
+        </w:trPr>
+        <w:tc>
+          <w:tcPr>
+            <w:tcW w:w="1980" w:type="dxa"/>
+          </w:tcPr>
+          <w:p>
+            <w:pPr>
+              <w:pStyle w:val="TableParagraph"/>
+              <w:spacing w:before="120"/>
+              <w:rPr>
+                <w:b/>
+                <w:sz w:val="24"/>
+              </w:rPr>
+            </w:pPr>
+            <w:r>
+              <w:rPr>
+                <w:b/>
+                <w:color w:val="1F497D"/>
+                <w:sz w:val="24"/>
+              </w:rPr>
+              <w:t>Name</w:t>
+            </w:r>
+          </w:p>
+        </w:tc>
+        <w:tc>
+          <w:tcPr>
+            <w:tcW w:w="1701" w:type="dxa"/>
+          </w:tcPr>
+          <w:p>
+            <w:pPr>
+              <w:pStyle w:val="TableParagraph"/>
+              <w:spacing w:before="120"/>
+              <w:rPr>
+                <w:b/>
+                <w:sz w:val="24"/>
+              </w:rPr>
+            </w:pPr>
+            <w:r>
+              <w:rPr>
+                <w:b/>
+                <w:color w:val="1F497D"/>
+                <w:sz w:val="24"/>
+              </w:rPr>
+              <w:t>Abbreviation</w:t>
+            </w:r>
+          </w:p>
+        </w:tc>
+        <w:tc>
+          <w:tcPr>
+            <w:tcW w:w="2123" w:type="dxa"/>
+          </w:tcPr>
+          <w:p>
+            <w:pPr>
+              <w:pStyle w:val="TableParagraph"/>
+              <w:spacing w:before="120"/>
+              <w:ind w:right="1038"/>
+              <w:rPr>
+                <w:b/>
+                <w:sz w:val="24"/>
+              </w:rPr>
+            </w:pPr>
+            <w:r>
+              <w:rPr>
+                <w:b/>
+                <w:color w:val="1F497D"/>
+                <w:sz w:val="24"/>
+              </w:rPr>
+              <w:t>Role and</w:t>
+            </w:r>
+            <w:r>
+              <w:rPr>
+                <w:b/>
+                <w:color w:val="1F497D"/>
+                <w:spacing w:val="-57"/>
+                <w:sz w:val="24"/>
+              </w:rPr>
+              <w:t xml:space="preserve"> </w:t>
+            </w:r>
+            <w:r>
+              <w:rPr>
+                <w:b/>
+                <w:color w:val="1F497D"/>
+                <w:sz w:val="24"/>
+              </w:rPr>
+              <w:t>functions</w:t>
+            </w:r>
+          </w:p>
+        </w:tc>
+        <w:tc>
+          <w:tcPr>
+            <w:tcW w:w="3660" w:type="dxa"/>
+          </w:tcPr>
+          <w:p>
+            <w:pPr>
+              <w:pStyle w:val="TableParagraph"/>
+              <w:spacing w:before="120"/>
+              <w:rPr>
+                <w:b/>
+                <w:sz w:val="24"/>
+              </w:rPr>
+            </w:pPr>
+            <w:r>
+              <w:rPr>
+                <w:b/>
+                <w:color w:val="1F497D"/>
+                <w:sz w:val="24"/>
+              </w:rPr>
+              <w:t>Availability</w:t>
+            </w:r>
+          </w:p>
+        </w:tc>
+      </w:tr>
+      <w:tr>
+        <w:trPr>
+          <w:trHeight w:val="1603"/>
+        </w:trPr>
+        <w:tc>
+          <w:tcPr>
+            <w:tcW w:w="1980" w:type="dxa"/>
+          </w:tcPr>
+          <w:p>
+            <w:pPr>
+              <w:pStyle w:val="TableParagraph"/>
+              <w:spacing w:before="60"/>
+              <w:rPr>
+                <w:i/>
+                <w:sz w:val="24"/>
+              </w:rPr>
+            </w:pPr>
+            <w:r>
+              <w:rPr>
+                <w:i/>
+                <w:sz w:val="24"/>
+              </w:rPr>
+              <w:t>Brice</w:t>
+            </w:r>
+            <w:r>
+              <w:rPr>
+                <w:i/>
+                <w:spacing w:val="-1"/>
+                <w:sz w:val="24"/>
+              </w:rPr>
+              <w:t xml:space="preserve"> </w:t>
+            </w:r>
+            <w:r>
+              <w:rPr>
+                <w:i/>
+                <w:sz w:val="24"/>
+              </w:rPr>
+              <w:t>Guayrin</w:t>
+            </w:r>
+          </w:p>
+        </w:tc>
+        <w:tc>
+          <w:tcPr>
+            <w:tcW w:w="1701" w:type="dxa"/>
+          </w:tcPr>
+          <w:p>
+            <w:pPr>
+              <w:pStyle w:val="TableParagraph"/>
+              <w:spacing w:before="60"/>
+              <w:rPr>
+                <w:i/>
+                <w:sz w:val="24"/>
+              </w:rPr>
+            </w:pPr>
+            <w:r>
+              <w:rPr>
+                <w:i/>
+                <w:sz w:val="24"/>
+              </w:rPr>
+              <w:t>B.</w:t>
+            </w:r>
+            <w:r>
+              <w:rPr>
+                <w:i/>
+                <w:spacing w:val="-3"/>
+                <w:sz w:val="24"/>
+              </w:rPr>
+              <w:t xml:space="preserve"> </w:t>
+            </w:r>
+            <w:r>
+              <w:rPr>
+                <w:i/>
+                <w:sz w:val="24"/>
+              </w:rPr>
+              <w:t>Guaryin</w:t>
+            </w:r>
+          </w:p>
+        </w:tc>
+        <w:tc>
+          <w:tcPr>
+            <w:tcW w:w="2123" w:type="dxa"/>
+          </w:tcPr>
+          <w:p>
+            <w:pPr>
+              <w:pStyle w:val="TableParagraph"/>
+              <w:spacing w:before="60"/>
+              <w:ind w:right="200"/>
+              <w:rPr>
+                <w:i/>
+                <w:sz w:val="24"/>
+              </w:rPr>
+            </w:pPr>
+            <w:r>
+              <w:rPr>
+                <w:i/>
+                <w:sz w:val="24"/>
+              </w:rPr>
+              <w:t>Product Owner of</w:t>
+            </w:r>
+            <w:r>
+              <w:rPr>
+                <w:i/>
+                <w:spacing w:val="1"/>
+                <w:sz w:val="24"/>
+              </w:rPr>
+              <w:t xml:space="preserve"> </w:t>
+            </w:r>
+            <w:r>
+              <w:rPr>
+                <w:i/>
+                <w:sz w:val="24"/>
+              </w:rPr>
+              <w:t>Airios</w:t>
+            </w:r>
+            <w:r>
+              <w:rPr>
+                <w:i/>
+                <w:spacing w:val="-9"/>
+                <w:sz w:val="24"/>
+              </w:rPr>
+              <w:t xml:space="preserve"> </w:t>
+            </w:r>
+            <w:r>
+              <w:rPr>
+                <w:i/>
+                <w:sz w:val="24"/>
+              </w:rPr>
+              <w:t>Department</w:t>
+            </w:r>
+          </w:p>
+        </w:tc>
+        <w:tc>
+          <w:tcPr>
+            <w:tcW w:w="3660" w:type="dxa"/>
+          </w:tcPr>
+          <w:p>
+            <w:pPr>
+              <w:pStyle w:val="TableParagraph"/>
+              <w:spacing w:before="60"/>
+              <w:ind w:right="526"/>
+              <w:rPr>
+                <w:i/>
+                <w:sz w:val="24"/>
+              </w:rPr>
+            </w:pPr>
+            <w:r>
+              <w:rPr>
+                <w:i/>
+                <w:sz w:val="24"/>
+              </w:rPr>
+              <w:t>-Monday</w:t>
+            </w:r>
+            <w:r>
+              <w:rPr>
+                <w:i/>
+                <w:spacing w:val="-5"/>
+                <w:sz w:val="24"/>
+              </w:rPr>
+              <w:t xml:space="preserve"> </w:t>
+            </w:r>
+            <w:r>
+              <w:rPr>
+                <w:i/>
+                <w:sz w:val="24"/>
+              </w:rPr>
+              <w:t>from</w:t>
+            </w:r>
+            <w:r>
+              <w:rPr>
+                <w:i/>
+                <w:spacing w:val="-4"/>
+                <w:sz w:val="24"/>
+              </w:rPr>
+              <w:t xml:space="preserve"> </w:t>
+            </w:r>
+            <w:r>
+              <w:rPr>
+                <w:i/>
+                <w:sz w:val="24"/>
+              </w:rPr>
+              <w:t>13</w:t>
+            </w:r>
+            <w:r>
+              <w:rPr>
+                <w:i/>
+                <w:spacing w:val="-4"/>
+                <w:sz w:val="24"/>
+              </w:rPr>
+              <w:t xml:space="preserve"> </w:t>
+            </w:r>
+            <w:r>
+              <w:rPr>
+                <w:i/>
+                <w:sz w:val="24"/>
+              </w:rPr>
+              <w:t>pm,</w:t>
+            </w:r>
+            <w:r>
+              <w:rPr>
+                <w:i/>
+                <w:spacing w:val="-4"/>
+                <w:sz w:val="24"/>
+              </w:rPr>
+              <w:t xml:space="preserve"> </w:t>
+            </w:r>
+            <w:r>
+              <w:rPr>
+                <w:i/>
+                <w:sz w:val="24"/>
+              </w:rPr>
+              <w:t>Tuesday,</w:t>
+            </w:r>
+            <w:r>
+              <w:rPr>
+                <w:i/>
+                <w:spacing w:val="-57"/>
+                <w:sz w:val="24"/>
+              </w:rPr>
+              <w:t xml:space="preserve"> </w:t>
+            </w:r>
+            <w:r>
+              <w:rPr>
+                <w:i/>
+                <w:sz w:val="24"/>
+              </w:rPr>
+              <w:t>Wednesday,</w:t>
+            </w:r>
+            <w:r>
+              <w:rPr>
+                <w:i/>
+                <w:spacing w:val="-2"/>
+                <w:sz w:val="24"/>
+              </w:rPr>
+              <w:t xml:space="preserve"> </w:t>
+            </w:r>
+            <w:r>
+              <w:rPr>
+                <w:i/>
+                <w:sz w:val="24"/>
+              </w:rPr>
+              <w:t>Thursday,</w:t>
+            </w:r>
+            <w:r>
+              <w:rPr>
+                <w:i/>
+                <w:spacing w:val="-3"/>
+                <w:sz w:val="24"/>
+              </w:rPr>
+              <w:t xml:space="preserve"> </w:t>
+            </w:r>
+            <w:r>
+              <w:rPr>
+                <w:i/>
+                <w:sz w:val="24"/>
+              </w:rPr>
+              <w:t>Friday</w:t>
+            </w:r>
+          </w:p>
+          <w:p>
+            <w:pPr>
+              <w:pStyle w:val="TableParagraph"/>
+              <w:ind w:left="0"/>
+              <w:rPr>
+                <w:b/>
+                <w:sz w:val="33"/>
+              </w:rPr>
+            </w:pPr>
+          </w:p>
+          <w:p>
+            <w:pPr>
+              <w:pStyle w:val="TableParagraph"/>
+              <w:ind w:right="1554"/>
+              <w:rPr>
+                <w:i/>
+                <w:sz w:val="24"/>
+              </w:rPr>
+            </w:pPr>
+            <w:r>
+              <w:rPr>
+                <w:i/>
+                <w:sz w:val="24"/>
+              </w:rPr>
+              <w:t>-Fontys R.10 or</w:t>
+            </w:r>
+            <w:r>
+              <w:rPr>
+                <w:i/>
+                <w:spacing w:val="1"/>
+                <w:sz w:val="24"/>
+              </w:rPr>
+              <w:t xml:space="preserve"> </w:t>
+            </w:r>
+            <w:hyperlink r:id="rId10">
+              <w:r>
+                <w:rPr>
+                  <w:i/>
+                  <w:sz w:val="24"/>
+                </w:rPr>
+                <w:t>b.guayrin@fontys.nl</w:t>
+              </w:r>
+            </w:hyperlink>
+          </w:p>
+        </w:tc>
+      </w:tr>
+      <w:tr>
+        <w:trPr>
+          <w:trHeight w:val="2887"/>
+        </w:trPr>
+        <w:tc>
+          <w:tcPr>
+            <w:tcW w:w="1980" w:type="dxa"/>
+          </w:tcPr>
+          <w:p>
+            <w:pPr>
+              <w:pStyle w:val="TableParagraph"/>
+              <w:spacing w:before="60"/>
+              <w:rPr>
+                <w:i/>
+                <w:sz w:val="24"/>
+              </w:rPr>
+            </w:pPr>
+            <w:r>
+              <w:rPr>
+                <w:i/>
+                <w:sz w:val="24"/>
+              </w:rPr>
+              <w:t>Victor</w:t>
+            </w:r>
+            <w:r>
+              <w:rPr>
+                <w:i/>
+                <w:spacing w:val="-1"/>
+                <w:sz w:val="24"/>
+              </w:rPr>
+              <w:t xml:space="preserve"> </w:t>
+            </w:r>
+            <w:r>
+              <w:rPr>
+                <w:i/>
+                <w:sz w:val="24"/>
+              </w:rPr>
+              <w:t>Covalciuc</w:t>
+            </w:r>
+          </w:p>
+        </w:tc>
+        <w:tc>
+          <w:tcPr>
+            <w:tcW w:w="1701" w:type="dxa"/>
+          </w:tcPr>
+          <w:p>
+            <w:pPr>
+              <w:pStyle w:val="TableParagraph"/>
+              <w:spacing w:before="60"/>
+              <w:rPr>
+                <w:i/>
+                <w:sz w:val="24"/>
+              </w:rPr>
+            </w:pPr>
+            <w:r>
+              <w:rPr>
+                <w:i/>
+                <w:sz w:val="24"/>
+              </w:rPr>
+              <w:t>V.</w:t>
+            </w:r>
+            <w:r>
+              <w:rPr>
+                <w:i/>
+                <w:spacing w:val="-1"/>
+                <w:sz w:val="24"/>
+              </w:rPr>
+              <w:t xml:space="preserve"> </w:t>
+            </w:r>
+            <w:r>
+              <w:rPr>
+                <w:i/>
+                <w:sz w:val="24"/>
+              </w:rPr>
+              <w:t>Covalciuc</w:t>
+            </w:r>
+          </w:p>
+        </w:tc>
+        <w:tc>
+          <w:tcPr>
+            <w:tcW w:w="2123" w:type="dxa"/>
+          </w:tcPr>
+          <w:p>
+            <w:pPr>
+              <w:pStyle w:val="TableParagraph"/>
+              <w:spacing w:before="60"/>
+              <w:ind w:right="507"/>
+              <w:rPr>
+                <w:i/>
+                <w:sz w:val="24"/>
+              </w:rPr>
+            </w:pPr>
+            <w:r>
+              <w:rPr>
+                <w:i/>
+                <w:sz w:val="24"/>
+              </w:rPr>
+              <w:t>Project Team</w:t>
+            </w:r>
+            <w:r>
+              <w:rPr>
+                <w:i/>
+                <w:spacing w:val="1"/>
+                <w:sz w:val="24"/>
+              </w:rPr>
+              <w:t xml:space="preserve"> </w:t>
+            </w:r>
+            <w:r>
+              <w:rPr>
+                <w:i/>
+                <w:sz w:val="24"/>
+              </w:rPr>
+              <w:t>Leader</w:t>
+            </w:r>
+            <w:r>
+              <w:rPr>
+                <w:i/>
+                <w:spacing w:val="-9"/>
+                <w:sz w:val="24"/>
+              </w:rPr>
+              <w:t xml:space="preserve"> </w:t>
+            </w:r>
+            <w:r>
+              <w:rPr>
+                <w:i/>
+                <w:sz w:val="24"/>
+              </w:rPr>
+              <w:t>(</w:t>
+            </w:r>
+            <w:r>
+              <w:rPr>
+                <w:i/>
+                <w:spacing w:val="-7"/>
+                <w:sz w:val="24"/>
+              </w:rPr>
+              <w:t xml:space="preserve"> </w:t>
+            </w:r>
+            <w:r>
+              <w:rPr>
+                <w:i/>
+                <w:sz w:val="24"/>
+              </w:rPr>
+              <w:t>Scrum</w:t>
+            </w:r>
+            <w:r>
+              <w:rPr>
+                <w:i/>
+                <w:spacing w:val="-57"/>
+                <w:sz w:val="24"/>
+              </w:rPr>
+              <w:t xml:space="preserve"> </w:t>
+            </w:r>
+            <w:r>
+              <w:rPr>
+                <w:i/>
+                <w:sz w:val="24"/>
+              </w:rPr>
+              <w:t>Master )</w:t>
+            </w:r>
+          </w:p>
+        </w:tc>
+        <w:tc>
+          <w:tcPr>
+            <w:tcW w:w="3660" w:type="dxa"/>
+          </w:tcPr>
+          <w:p>
+            <w:pPr>
+              <w:pStyle w:val="TableParagraph"/>
+              <w:spacing w:before="60"/>
+              <w:ind w:right="456"/>
+              <w:rPr>
+                <w:i/>
+                <w:sz w:val="24"/>
+              </w:rPr>
+            </w:pPr>
+            <w:r>
+              <w:rPr>
+                <w:i/>
+                <w:sz w:val="24"/>
+              </w:rPr>
+              <w:t xml:space="preserve">-Monday &amp; Wednesday, </w:t>
+            </w:r>
+          </w:p>
+          <w:p>
+            <w:pPr>
+              <w:pStyle w:val="TableParagraph"/>
+              <w:spacing w:before="60"/>
+              <w:ind w:right="456"/>
+              <w:rPr>
+                <w:i/>
+                <w:sz w:val="24"/>
+              </w:rPr>
+            </w:pPr>
+            <w:r>
+              <w:rPr>
+                <w:i/>
+                <w:sz w:val="24"/>
+              </w:rPr>
+              <w:t>09.00 -</w:t>
+            </w:r>
+            <w:r>
+              <w:rPr>
+                <w:i/>
+                <w:spacing w:val="-58"/>
+                <w:sz w:val="24"/>
+              </w:rPr>
+              <w:t xml:space="preserve"> </w:t>
+            </w:r>
+            <w:r>
+              <w:rPr>
+                <w:i/>
+                <w:sz w:val="24"/>
+              </w:rPr>
+              <w:t>21.00</w:t>
+            </w:r>
+          </w:p>
+          <w:p>
+            <w:pPr>
+              <w:pStyle w:val="TableParagraph"/>
+              <w:spacing w:before="60"/>
+              <w:ind w:right="602"/>
+              <w:rPr>
+                <w:i/>
+                <w:sz w:val="24"/>
+              </w:rPr>
+            </w:pPr>
+            <w:r>
+              <w:rPr>
+                <w:i/>
+                <w:sz w:val="24"/>
+              </w:rPr>
+              <w:t xml:space="preserve">-Tuesday or Thursday, </w:t>
+            </w:r>
+          </w:p>
+          <w:p>
+            <w:pPr>
+              <w:pStyle w:val="TableParagraph"/>
+              <w:spacing w:before="60"/>
+              <w:ind w:right="602"/>
+              <w:rPr>
+                <w:i/>
+                <w:sz w:val="24"/>
+              </w:rPr>
+            </w:pPr>
+            <w:r>
+              <w:rPr>
+                <w:i/>
+                <w:sz w:val="24"/>
+              </w:rPr>
+              <w:t>09.00 -</w:t>
+            </w:r>
+            <w:r>
+              <w:rPr>
+                <w:i/>
+                <w:spacing w:val="-58"/>
+                <w:sz w:val="24"/>
+              </w:rPr>
+              <w:t xml:space="preserve"> </w:t>
+            </w:r>
+            <w:r>
+              <w:rPr>
+                <w:i/>
+                <w:sz w:val="24"/>
+              </w:rPr>
+              <w:t>21.00</w:t>
+            </w:r>
+          </w:p>
+          <w:p>
+            <w:pPr>
+              <w:pStyle w:val="TableParagraph"/>
+              <w:spacing w:before="60"/>
+              <w:rPr>
+                <w:i/>
+                <w:sz w:val="24"/>
+              </w:rPr>
+            </w:pPr>
+            <w:r>
+              <w:rPr>
+                <w:i/>
+                <w:sz w:val="24"/>
+              </w:rPr>
+              <w:t>-Friday 09:00 - 16:00</w:t>
+            </w:r>
+          </w:p>
+          <w:p>
+            <w:pPr>
+              <w:pStyle w:val="TableParagraph"/>
+              <w:spacing w:before="60"/>
+              <w:rPr>
+                <w:i/>
+                <w:sz w:val="24"/>
+              </w:rPr>
+            </w:pPr>
+            <w:r>
+              <w:rPr>
+                <w:i/>
+                <w:sz w:val="24"/>
+              </w:rPr>
+              <w:t>-Saturday 10:00 - 12:30</w:t>
+            </w:r>
+          </w:p>
+          <w:p>
+            <w:pPr>
+              <w:pStyle w:val="TableParagraph"/>
+              <w:ind w:left="0"/>
+              <w:rPr>
+                <w:b/>
+                <w:sz w:val="33"/>
+              </w:rPr>
+            </w:pPr>
+          </w:p>
+          <w:p>
+            <w:pPr>
+              <w:pStyle w:val="TableParagraph"/>
+              <w:ind w:right="642"/>
+              <w:rPr>
+                <w:i/>
+                <w:sz w:val="24"/>
+              </w:rPr>
+            </w:pPr>
+            <w:r>
+              <w:rPr>
+                <w:i/>
+                <w:sz w:val="24"/>
+              </w:rPr>
+              <w:t>-Fontys R.10 or</w:t>
+            </w:r>
+            <w:r>
+              <w:rPr>
+                <w:i/>
+                <w:spacing w:val="1"/>
+                <w:sz w:val="24"/>
+              </w:rPr>
+              <w:t xml:space="preserve"> </w:t>
+            </w:r>
+            <w:hyperlink r:id="rId11">
+              <w:r>
+                <w:rPr>
+                  <w:i/>
+                  <w:sz w:val="24"/>
+                </w:rPr>
+                <w:t>v.covalciuc@student.fontys.nl</w:t>
+              </w:r>
+            </w:hyperlink>
+          </w:p>
+        </w:tc>
+      </w:tr>
+      <w:tr>
+        <w:trPr>
+          <w:trHeight w:val="2551"/>
+        </w:trPr>
+        <w:tc>
+          <w:tcPr>
+            <w:tcW w:w="1980" w:type="dxa"/>
+          </w:tcPr>
+          <w:p>
+            <w:pPr>
+              <w:pStyle w:val="TableParagraph"/>
+              <w:spacing w:before="60"/>
+              <w:rPr>
+                <w:i/>
+                <w:sz w:val="24"/>
+              </w:rPr>
+            </w:pPr>
+            <w:r>
+              <w:rPr>
+                <w:i/>
+                <w:sz w:val="24"/>
+              </w:rPr>
+              <w:t>Žana</w:t>
+            </w:r>
+            <w:r>
+              <w:rPr>
+                <w:i/>
+                <w:spacing w:val="-3"/>
+                <w:sz w:val="24"/>
+              </w:rPr>
+              <w:t xml:space="preserve"> </w:t>
+            </w:r>
+            <w:r>
+              <w:rPr>
+                <w:i/>
+                <w:sz w:val="24"/>
+              </w:rPr>
+              <w:t>Bašić</w:t>
+            </w:r>
+          </w:p>
+        </w:tc>
+        <w:tc>
+          <w:tcPr>
+            <w:tcW w:w="1701" w:type="dxa"/>
+          </w:tcPr>
+          <w:p>
+            <w:pPr>
+              <w:pStyle w:val="TableParagraph"/>
+              <w:spacing w:before="60"/>
+              <w:rPr>
+                <w:i/>
+                <w:sz w:val="24"/>
+              </w:rPr>
+            </w:pPr>
+            <w:r>
+              <w:rPr>
+                <w:i/>
+                <w:sz w:val="24"/>
+              </w:rPr>
+              <w:t>Z.</w:t>
+            </w:r>
+            <w:r>
+              <w:rPr>
+                <w:i/>
+                <w:spacing w:val="-2"/>
+                <w:sz w:val="24"/>
+              </w:rPr>
+              <w:t xml:space="preserve"> </w:t>
+            </w:r>
+            <w:r>
+              <w:rPr>
+                <w:i/>
+                <w:sz w:val="24"/>
+              </w:rPr>
+              <w:t>Basic</w:t>
+            </w:r>
+          </w:p>
+        </w:tc>
+        <w:tc>
+          <w:tcPr>
+            <w:tcW w:w="2123" w:type="dxa"/>
+          </w:tcPr>
+          <w:p>
+            <w:pPr>
+              <w:pStyle w:val="TableParagraph"/>
+              <w:spacing w:before="60" w:line="292" w:lineRule="auto"/>
+              <w:ind w:right="703"/>
+              <w:rPr>
+                <w:i/>
+                <w:sz w:val="24"/>
+              </w:rPr>
+            </w:pPr>
+            <w:r>
+              <w:rPr>
+                <w:i/>
+                <w:sz w:val="24"/>
+              </w:rPr>
+              <w:t>Project Team</w:t>
+            </w:r>
+            <w:r>
+              <w:rPr>
+                <w:i/>
+                <w:spacing w:val="-58"/>
+                <w:sz w:val="24"/>
+              </w:rPr>
+              <w:t xml:space="preserve"> </w:t>
+            </w:r>
+            <w:r>
+              <w:rPr>
+                <w:i/>
+                <w:sz w:val="24"/>
+              </w:rPr>
+              <w:t>Co-Leader</w:t>
+            </w:r>
+          </w:p>
+          <w:p>
+            <w:pPr>
+              <w:pStyle w:val="TableParagraph"/>
+              <w:ind w:right="751"/>
+              <w:rPr>
+                <w:i/>
+                <w:sz w:val="24"/>
+              </w:rPr>
+            </w:pPr>
+            <w:r>
+              <w:rPr>
+                <w:i/>
+                <w:sz w:val="24"/>
+              </w:rPr>
+              <w:t>( Co - Scrum</w:t>
+            </w:r>
+            <w:r>
+              <w:rPr>
+                <w:i/>
+                <w:spacing w:val="-58"/>
+                <w:sz w:val="24"/>
+              </w:rPr>
+              <w:t xml:space="preserve"> </w:t>
+            </w:r>
+            <w:r>
+              <w:rPr>
+                <w:i/>
+                <w:sz w:val="24"/>
+              </w:rPr>
+              <w:t>Master )</w:t>
+            </w:r>
+          </w:p>
+        </w:tc>
+        <w:tc>
+          <w:tcPr>
+            <w:tcW w:w="3660" w:type="dxa"/>
+          </w:tcPr>
+          <w:p>
+            <w:pPr>
+              <w:pStyle w:val="TableParagraph"/>
+              <w:spacing w:before="60"/>
+              <w:ind w:right="456"/>
+              <w:rPr>
+                <w:i/>
+                <w:sz w:val="24"/>
+              </w:rPr>
+            </w:pPr>
+            <w:r>
+              <w:rPr>
+                <w:i/>
+                <w:sz w:val="24"/>
+              </w:rPr>
+              <w:t xml:space="preserve">-Monday &amp; Wednesday, </w:t>
+            </w:r>
+          </w:p>
+          <w:p>
+            <w:pPr>
+              <w:pStyle w:val="TableParagraph"/>
+              <w:spacing w:before="60"/>
+              <w:ind w:right="456"/>
+              <w:rPr>
+                <w:i/>
+                <w:sz w:val="24"/>
+              </w:rPr>
+            </w:pPr>
+            <w:r>
+              <w:rPr>
+                <w:i/>
+                <w:sz w:val="24"/>
+              </w:rPr>
+              <w:t>13.00 -</w:t>
+            </w:r>
+            <w:r>
+              <w:rPr>
+                <w:i/>
+                <w:spacing w:val="-58"/>
+                <w:sz w:val="24"/>
+              </w:rPr>
+              <w:t xml:space="preserve"> </w:t>
+            </w:r>
+            <w:r>
+              <w:rPr>
+                <w:i/>
+                <w:sz w:val="24"/>
+              </w:rPr>
+              <w:t>16.00</w:t>
+            </w:r>
+          </w:p>
+          <w:p>
+            <w:pPr>
+              <w:pStyle w:val="TableParagraph"/>
+              <w:spacing w:before="60"/>
+              <w:ind w:right="602"/>
+              <w:rPr>
+                <w:i/>
+                <w:sz w:val="24"/>
+              </w:rPr>
+            </w:pPr>
+            <w:r>
+              <w:rPr>
+                <w:i/>
+                <w:sz w:val="24"/>
+              </w:rPr>
+              <w:t xml:space="preserve">-Tuesday or Thursday, </w:t>
+            </w:r>
+          </w:p>
+          <w:p>
+            <w:pPr>
+              <w:pStyle w:val="TableParagraph"/>
+              <w:spacing w:before="60"/>
+              <w:ind w:right="602"/>
+              <w:rPr>
+                <w:i/>
+                <w:sz w:val="24"/>
+              </w:rPr>
+            </w:pPr>
+            <w:r>
+              <w:rPr>
+                <w:i/>
+                <w:sz w:val="24"/>
+              </w:rPr>
+              <w:t>16.00 -</w:t>
+            </w:r>
+            <w:r>
+              <w:rPr>
+                <w:i/>
+                <w:spacing w:val="-58"/>
+                <w:sz w:val="24"/>
+              </w:rPr>
+              <w:t xml:space="preserve"> </w:t>
+            </w:r>
+            <w:r>
+              <w:rPr>
+                <w:i/>
+                <w:sz w:val="24"/>
+              </w:rPr>
+              <w:t>17.00</w:t>
+            </w:r>
+          </w:p>
+          <w:p>
+            <w:pPr>
+              <w:pStyle w:val="TableParagraph"/>
+              <w:spacing w:before="60"/>
+              <w:rPr>
+                <w:i/>
+                <w:sz w:val="24"/>
+              </w:rPr>
+            </w:pPr>
+            <w:r>
+              <w:rPr>
+                <w:i/>
+                <w:sz w:val="24"/>
+              </w:rPr>
+              <w:t>-Friday</w:t>
+            </w:r>
+            <w:r>
+              <w:rPr>
+                <w:i/>
+                <w:spacing w:val="-1"/>
+                <w:sz w:val="24"/>
+              </w:rPr>
+              <w:t xml:space="preserve"> </w:t>
+            </w:r>
+            <w:r>
+              <w:rPr>
+                <w:i/>
+                <w:sz w:val="24"/>
+              </w:rPr>
+              <w:t xml:space="preserve">&amp; weekends </w:t>
+            </w:r>
+          </w:p>
+          <w:p>
+            <w:pPr>
+              <w:pStyle w:val="TableParagraph"/>
+              <w:spacing w:before="60"/>
+              <w:rPr>
+                <w:i/>
+                <w:sz w:val="24"/>
+              </w:rPr>
+            </w:pPr>
+            <w:r>
+              <w:rPr>
+                <w:i/>
+                <w:sz w:val="24"/>
+              </w:rPr>
+              <w:t>16.00 - 20.00</w:t>
+            </w:r>
+          </w:p>
+          <w:p>
+            <w:pPr>
+              <w:pStyle w:val="TableParagraph"/>
+              <w:ind w:left="0"/>
+              <w:rPr>
+                <w:b/>
+                <w:sz w:val="33"/>
+              </w:rPr>
+            </w:pPr>
+          </w:p>
+          <w:p>
+            <w:pPr>
+              <w:pStyle w:val="TableParagraph"/>
+              <w:rPr>
+                <w:i/>
+                <w:sz w:val="24"/>
+              </w:rPr>
+            </w:pPr>
+            <w:r>
+              <w:rPr>
+                <w:i/>
+                <w:sz w:val="24"/>
+              </w:rPr>
+              <w:t>-Fontys R.10 or</w:t>
+            </w:r>
+            <w:r>
+              <w:rPr>
+                <w:i/>
+                <w:spacing w:val="1"/>
+                <w:sz w:val="24"/>
+              </w:rPr>
+              <w:t xml:space="preserve"> </w:t>
+            </w:r>
+            <w:hyperlink r:id="rId12">
+              <w:r>
+                <w:rPr>
+                  <w:i/>
+                  <w:spacing w:val="-1"/>
+                  <w:sz w:val="24"/>
+                </w:rPr>
+                <w:t>z.basic@student.fontys.nl</w:t>
+              </w:r>
+            </w:hyperlink>
+          </w:p>
+        </w:tc>
+      </w:tr>
+      <w:tr>
+        <w:trPr>
+          <w:trHeight w:val="2215"/>
+        </w:trPr>
+        <w:tc>
+          <w:tcPr>
+            <w:tcW w:w="1980" w:type="dxa"/>
+          </w:tcPr>
+          <w:p>
+            <w:pPr>
+              <w:pStyle w:val="TableParagraph"/>
+              <w:spacing w:before="60"/>
+              <w:rPr>
+                <w:i/>
+                <w:sz w:val="24"/>
+              </w:rPr>
+            </w:pPr>
+            <w:r>
+              <w:rPr>
+                <w:i/>
+                <w:sz w:val="24"/>
+              </w:rPr>
+              <w:t>Farros Ramzy</w:t>
+            </w:r>
+          </w:p>
+        </w:tc>
+        <w:tc>
+          <w:tcPr>
+            <w:tcW w:w="1701" w:type="dxa"/>
+          </w:tcPr>
+          <w:p>
+            <w:pPr>
+              <w:pStyle w:val="TableParagraph"/>
+              <w:spacing w:before="60"/>
+              <w:rPr>
+                <w:i/>
+                <w:sz w:val="24"/>
+              </w:rPr>
+            </w:pPr>
+            <w:r>
+              <w:rPr>
+                <w:i/>
+                <w:sz w:val="24"/>
+              </w:rPr>
+              <w:t>F. Ramzy</w:t>
+            </w:r>
+          </w:p>
+        </w:tc>
+        <w:tc>
+          <w:tcPr>
+            <w:tcW w:w="2123" w:type="dxa"/>
+          </w:tcPr>
+          <w:p>
+            <w:pPr>
+              <w:pStyle w:val="TableParagraph"/>
+              <w:spacing w:before="60"/>
+              <w:ind w:right="685"/>
+              <w:rPr>
+                <w:i/>
+                <w:sz w:val="24"/>
+              </w:rPr>
+            </w:pPr>
+            <w:r>
+              <w:rPr>
+                <w:i/>
+                <w:sz w:val="24"/>
+              </w:rPr>
+              <w:t>Project Team</w:t>
+            </w:r>
+            <w:r>
+              <w:rPr>
+                <w:i/>
+                <w:spacing w:val="-58"/>
+                <w:sz w:val="24"/>
+              </w:rPr>
+              <w:t xml:space="preserve"> </w:t>
+            </w:r>
+            <w:r>
+              <w:rPr>
+                <w:i/>
+                <w:sz w:val="24"/>
+              </w:rPr>
+              <w:t>Member</w:t>
+            </w:r>
+          </w:p>
+        </w:tc>
+        <w:tc>
+          <w:tcPr>
+            <w:tcW w:w="3660" w:type="dxa"/>
+          </w:tcPr>
+          <w:p>
+            <w:pPr>
+              <w:pStyle w:val="TableParagraph"/>
+              <w:spacing w:before="60"/>
+              <w:ind w:right="456"/>
+              <w:rPr>
+                <w:i/>
+                <w:sz w:val="24"/>
+              </w:rPr>
+            </w:pPr>
+            <w:r>
+              <w:rPr>
+                <w:i/>
+                <w:sz w:val="24"/>
+              </w:rPr>
+              <w:t>-Monday &amp; Wednesday,</w:t>
+            </w:r>
+          </w:p>
+          <w:p>
+            <w:pPr>
+              <w:pStyle w:val="TableParagraph"/>
+              <w:spacing w:before="60"/>
+              <w:ind w:right="456"/>
+              <w:rPr>
+                <w:i/>
+                <w:sz w:val="24"/>
+              </w:rPr>
+            </w:pPr>
+            <w:r>
+              <w:rPr>
+                <w:i/>
+                <w:sz w:val="24"/>
+              </w:rPr>
+              <w:t xml:space="preserve"> 13.00 -</w:t>
+            </w:r>
+            <w:r>
+              <w:rPr>
+                <w:i/>
+                <w:spacing w:val="-58"/>
+                <w:sz w:val="24"/>
+              </w:rPr>
+              <w:t xml:space="preserve"> </w:t>
+            </w:r>
+            <w:r>
+              <w:rPr>
+                <w:i/>
+                <w:sz w:val="24"/>
+              </w:rPr>
+              <w:t>16.00</w:t>
+            </w:r>
+          </w:p>
+          <w:p>
+            <w:pPr>
+              <w:pStyle w:val="TableParagraph"/>
+              <w:spacing w:before="60"/>
+              <w:ind w:right="602"/>
+              <w:rPr>
+                <w:i/>
+                <w:sz w:val="24"/>
+              </w:rPr>
+            </w:pPr>
+            <w:r>
+              <w:rPr>
+                <w:i/>
+                <w:sz w:val="24"/>
+              </w:rPr>
+              <w:t xml:space="preserve">-Tuesday or Thursday, </w:t>
+            </w:r>
+          </w:p>
+          <w:p>
+            <w:pPr>
+              <w:pStyle w:val="TableParagraph"/>
+              <w:spacing w:before="60"/>
+              <w:ind w:right="602"/>
+              <w:rPr>
+                <w:i/>
+                <w:sz w:val="24"/>
+              </w:rPr>
+            </w:pPr>
+            <w:r>
+              <w:rPr>
+                <w:i/>
+                <w:sz w:val="24"/>
+              </w:rPr>
+              <w:t>16.00 -</w:t>
+            </w:r>
+            <w:r>
+              <w:rPr>
+                <w:i/>
+                <w:spacing w:val="-58"/>
+                <w:sz w:val="24"/>
+              </w:rPr>
+              <w:t xml:space="preserve"> </w:t>
+            </w:r>
+            <w:r>
+              <w:rPr>
+                <w:i/>
+                <w:sz w:val="24"/>
+              </w:rPr>
+              <w:t>17.00</w:t>
+            </w:r>
+          </w:p>
+          <w:p>
+            <w:pPr>
+              <w:pStyle w:val="TableParagraph"/>
+              <w:ind w:left="0"/>
+              <w:rPr>
+                <w:b/>
+                <w:sz w:val="33"/>
+              </w:rPr>
+            </w:pPr>
+          </w:p>
+          <w:p>
+            <w:pPr>
+              <w:pStyle w:val="TableParagraph"/>
+              <w:ind w:right="1014"/>
+              <w:rPr>
+                <w:i/>
+                <w:sz w:val="24"/>
+              </w:rPr>
+            </w:pPr>
+            <w:r>
+              <w:rPr>
+                <w:i/>
+                <w:sz w:val="24"/>
+              </w:rPr>
+              <w:t>-Fontys R.10 or</w:t>
+            </w:r>
+            <w:r>
+              <w:rPr>
+                <w:i/>
+                <w:spacing w:val="1"/>
+                <w:sz w:val="24"/>
+              </w:rPr>
+              <w:t xml:space="preserve"> </w:t>
+            </w:r>
+            <w:hyperlink r:id="rId13">
+              <w:r>
+                <w:rPr>
+                  <w:i/>
+                  <w:sz w:val="24"/>
+                </w:rPr>
+                <w:t>f.ramzy@student.fontys.nl</w:t>
+              </w:r>
+            </w:hyperlink>
+          </w:p>
+        </w:tc>
+      </w:tr>
+    </w:tbl>
+    <w:p>
+      <w:pPr>
+        <w:ind w:left="142"/>
+        <w:rPr>
+          <w:sz w:val="24"/>
+        </w:rPr>
+        <w:sectPr>
+          <w:pgSz w:w="11910" w:h="16840"/>
+          <w:pgMar w:top="720" w:right="720" w:bottom="720" w:left="720" w:header="0" w:footer="843" w:gutter="0"/>
+          <w:cols w:space="720"/>
+          <w:docGrid w:linePitch="299"/>
+        </w:sectPr>
+      </w:pPr>
+    </w:p>
+    <w:tbl>
+      <w:tblPr>
+        <w:tblW w:w="0" w:type="auto"/>
+        <w:tblInd w:w="137" w:type="dxa"/>
+        <w:tblBorders>
+          <w:top w:val="single" w:sz="4" w:space="0" w:color="DDD9C4"/>
+          <w:left w:val="single" w:sz="4" w:space="0" w:color="DDD9C4"/>
+          <w:bottom w:val="single" w:sz="4" w:space="0" w:color="DDD9C4"/>
+          <w:right w:val="single" w:sz="4" w:space="0" w:color="DDD9C4"/>
+          <w:insideH w:val="single" w:sz="4" w:space="0" w:color="DDD9C4"/>
+          <w:insideV w:val="single" w:sz="4" w:space="0" w:color="DDD9C4"/>
+        </w:tblBorders>
+        <w:tblLayout w:type="fixed"/>
+        <w:tblCellMar>
+          <w:left w:w="0" w:type="dxa"/>
+          <w:right w:w="0" w:type="dxa"/>
+        </w:tblCellMar>
+        <w:tblLook w:val="01E0" w:firstRow="1" w:lastRow="1" w:firstColumn="1" w:lastColumn="1" w:noHBand="0" w:noVBand="0"/>
+      </w:tblPr>
+      <w:tblGrid>
+        <w:gridCol w:w="1980"/>
+        <w:gridCol w:w="1701"/>
+        <w:gridCol w:w="2123"/>
+        <w:gridCol w:w="3693"/>
+      </w:tblGrid>
+      <w:tr>
+        <w:trPr>
+          <w:trHeight w:val="2215"/>
+        </w:trPr>
+        <w:tc>
+          <w:tcPr>
+            <w:tcW w:w="1980" w:type="dxa"/>
+          </w:tcPr>
+          <w:p>
+            <w:pPr>
+              <w:pStyle w:val="TableParagraph"/>
+              <w:spacing w:before="57"/>
+              <w:rPr>
+                <w:i/>
+                <w:sz w:val="24"/>
+              </w:rPr>
+            </w:pPr>
+            <w:r>
+              <w:rPr>
+                <w:i/>
+                <w:sz w:val="24"/>
+              </w:rPr>
+              <w:lastRenderedPageBreak/>
+              <w:t>Sonam</w:t>
+            </w:r>
+            <w:r>
+              <w:rPr>
+                <w:i/>
+                <w:spacing w:val="-2"/>
+                <w:sz w:val="24"/>
+              </w:rPr>
+              <w:t xml:space="preserve"> </w:t>
+            </w:r>
+            <w:r>
+              <w:rPr>
+                <w:i/>
+                <w:sz w:val="24"/>
+              </w:rPr>
+              <w:t>Lama</w:t>
+            </w:r>
+          </w:p>
+        </w:tc>
+        <w:tc>
+          <w:tcPr>
+            <w:tcW w:w="1701" w:type="dxa"/>
+          </w:tcPr>
+          <w:p>
+            <w:pPr>
+              <w:pStyle w:val="TableParagraph"/>
+              <w:spacing w:before="57"/>
+              <w:rPr>
+                <w:i/>
+                <w:sz w:val="24"/>
+              </w:rPr>
+            </w:pPr>
+            <w:r>
+              <w:rPr>
+                <w:i/>
+                <w:sz w:val="24"/>
+              </w:rPr>
+              <w:t>S.</w:t>
+            </w:r>
+            <w:r>
+              <w:rPr>
+                <w:i/>
+                <w:spacing w:val="-2"/>
+                <w:sz w:val="24"/>
+              </w:rPr>
+              <w:t xml:space="preserve"> </w:t>
+            </w:r>
+            <w:r>
+              <w:rPr>
+                <w:i/>
+                <w:sz w:val="24"/>
+              </w:rPr>
+              <w:t>Lama</w:t>
+            </w:r>
+          </w:p>
+        </w:tc>
+        <w:tc>
+          <w:tcPr>
+            <w:tcW w:w="2123" w:type="dxa"/>
+          </w:tcPr>
+          <w:p>
+            <w:pPr>
+              <w:pStyle w:val="TableParagraph"/>
+              <w:spacing w:before="57"/>
+              <w:ind w:right="685"/>
+              <w:rPr>
+                <w:i/>
+                <w:sz w:val="24"/>
+              </w:rPr>
+            </w:pPr>
+            <w:r>
+              <w:rPr>
+                <w:i/>
+                <w:sz w:val="24"/>
+              </w:rPr>
+              <w:t>Project Team</w:t>
+            </w:r>
+            <w:r>
+              <w:rPr>
+                <w:i/>
+                <w:spacing w:val="-58"/>
+                <w:sz w:val="24"/>
+              </w:rPr>
+              <w:t xml:space="preserve"> </w:t>
+            </w:r>
+            <w:r>
+              <w:rPr>
+                <w:i/>
+                <w:sz w:val="24"/>
+              </w:rPr>
+              <w:t>Member</w:t>
+            </w:r>
+          </w:p>
+        </w:tc>
+        <w:tc>
+          <w:tcPr>
+            <w:tcW w:w="3693" w:type="dxa"/>
+          </w:tcPr>
+          <w:p>
+            <w:pPr>
+              <w:pStyle w:val="TableParagraph"/>
+              <w:spacing w:before="57"/>
+              <w:ind w:right="456"/>
+              <w:rPr>
+                <w:i/>
+                <w:sz w:val="24"/>
+              </w:rPr>
+            </w:pPr>
+            <w:r>
+              <w:rPr>
+                <w:i/>
+                <w:sz w:val="24"/>
+              </w:rPr>
+              <w:t>-Monday &amp; Wednesday,</w:t>
+            </w:r>
+          </w:p>
+          <w:p>
+            <w:pPr>
+              <w:pStyle w:val="TableParagraph"/>
+              <w:spacing w:before="57"/>
+              <w:ind w:right="456"/>
+              <w:rPr>
+                <w:i/>
+                <w:sz w:val="24"/>
+              </w:rPr>
+            </w:pPr>
+            <w:r>
+              <w:rPr>
+                <w:i/>
+                <w:sz w:val="24"/>
+              </w:rPr>
+              <w:t>13.00 -</w:t>
+            </w:r>
+            <w:r>
+              <w:rPr>
+                <w:i/>
+                <w:spacing w:val="-58"/>
+                <w:sz w:val="24"/>
+              </w:rPr>
+              <w:t xml:space="preserve"> </w:t>
+            </w:r>
+            <w:r>
+              <w:rPr>
+                <w:i/>
+                <w:sz w:val="24"/>
+              </w:rPr>
+              <w:t>16.00</w:t>
+            </w:r>
+          </w:p>
+          <w:p>
+            <w:pPr>
+              <w:pStyle w:val="TableParagraph"/>
+              <w:spacing w:before="60"/>
+              <w:ind w:right="602"/>
+              <w:rPr>
+                <w:i/>
+                <w:sz w:val="24"/>
+              </w:rPr>
+            </w:pPr>
+            <w:r>
+              <w:rPr>
+                <w:i/>
+                <w:sz w:val="24"/>
+              </w:rPr>
+              <w:t>-Tuesday or Thursday,</w:t>
+            </w:r>
+          </w:p>
+          <w:p>
+            <w:pPr>
+              <w:pStyle w:val="TableParagraph"/>
+              <w:spacing w:before="60"/>
+              <w:ind w:right="602"/>
+              <w:rPr>
+                <w:i/>
+                <w:sz w:val="24"/>
+              </w:rPr>
+            </w:pPr>
+            <w:r>
+              <w:rPr>
+                <w:i/>
+                <w:sz w:val="24"/>
+              </w:rPr>
+              <w:t>16.00 -</w:t>
+            </w:r>
+            <w:r>
+              <w:rPr>
+                <w:i/>
+                <w:spacing w:val="-58"/>
+                <w:sz w:val="24"/>
+              </w:rPr>
+              <w:t xml:space="preserve"> </w:t>
+            </w:r>
+            <w:r>
+              <w:rPr>
+                <w:i/>
+                <w:sz w:val="24"/>
+              </w:rPr>
+              <w:t>17.00</w:t>
+            </w:r>
+          </w:p>
+          <w:p>
+            <w:pPr>
+              <w:pStyle w:val="TableParagraph"/>
+              <w:ind w:left="0"/>
+              <w:rPr>
+                <w:b/>
+                <w:sz w:val="33"/>
+              </w:rPr>
+            </w:pPr>
+          </w:p>
+          <w:p>
+            <w:pPr>
+              <w:pStyle w:val="TableParagraph"/>
+              <w:rPr>
+                <w:i/>
+                <w:sz w:val="24"/>
+              </w:rPr>
+            </w:pPr>
+            <w:r>
+              <w:rPr>
+                <w:i/>
+                <w:sz w:val="24"/>
+              </w:rPr>
+              <w:t>-Fontys R.10 or</w:t>
+            </w:r>
+            <w:r>
+              <w:rPr>
+                <w:i/>
+                <w:spacing w:val="1"/>
+                <w:sz w:val="24"/>
+              </w:rPr>
+              <w:t xml:space="preserve"> </w:t>
+            </w:r>
+            <w:hyperlink r:id="rId14">
+              <w:r>
+                <w:rPr>
+                  <w:i/>
+                  <w:spacing w:val="-1"/>
+                  <w:sz w:val="24"/>
+                </w:rPr>
+                <w:t>s.lama@student.fontys.nl</w:t>
+              </w:r>
+            </w:hyperlink>
+          </w:p>
+        </w:tc>
+      </w:tr>
+      <w:tr>
+        <w:trPr>
+          <w:trHeight w:val="2215"/>
+        </w:trPr>
+        <w:tc>
+          <w:tcPr>
+            <w:tcW w:w="1980" w:type="dxa"/>
+          </w:tcPr>
+          <w:p>
+            <w:pPr>
+              <w:pStyle w:val="TableParagraph"/>
+              <w:spacing w:before="57"/>
+              <w:rPr>
+                <w:i/>
+                <w:sz w:val="24"/>
+              </w:rPr>
+            </w:pPr>
+            <w:r>
+              <w:rPr>
+                <w:i/>
+                <w:sz w:val="24"/>
+              </w:rPr>
+              <w:t>Andy</w:t>
+            </w:r>
+            <w:r>
+              <w:rPr>
+                <w:i/>
+                <w:spacing w:val="-1"/>
+                <w:sz w:val="24"/>
+              </w:rPr>
+              <w:t xml:space="preserve"> </w:t>
+            </w:r>
+            <w:r>
+              <w:rPr>
+                <w:i/>
+                <w:sz w:val="24"/>
+              </w:rPr>
+              <w:t>Verkooijen</w:t>
+            </w:r>
+          </w:p>
+        </w:tc>
+        <w:tc>
+          <w:tcPr>
+            <w:tcW w:w="1701" w:type="dxa"/>
+          </w:tcPr>
+          <w:p>
+            <w:pPr>
+              <w:pStyle w:val="TableParagraph"/>
+              <w:spacing w:before="57"/>
+              <w:rPr>
+                <w:i/>
+                <w:sz w:val="24"/>
+              </w:rPr>
+            </w:pPr>
+            <w:r>
+              <w:rPr>
+                <w:i/>
+                <w:sz w:val="24"/>
+              </w:rPr>
+              <w:t>A.</w:t>
+            </w:r>
+            <w:r>
+              <w:rPr>
+                <w:i/>
+                <w:spacing w:val="-1"/>
+                <w:sz w:val="24"/>
+              </w:rPr>
+              <w:t xml:space="preserve"> </w:t>
+            </w:r>
+            <w:r>
+              <w:rPr>
+                <w:i/>
+                <w:sz w:val="24"/>
+              </w:rPr>
+              <w:t>Verkooijen</w:t>
+            </w:r>
+          </w:p>
+        </w:tc>
+        <w:tc>
+          <w:tcPr>
+            <w:tcW w:w="2123" w:type="dxa"/>
+          </w:tcPr>
+          <w:p>
+            <w:pPr>
+              <w:pStyle w:val="TableParagraph"/>
+              <w:spacing w:before="57"/>
+              <w:ind w:right="685"/>
+              <w:rPr>
+                <w:i/>
+                <w:sz w:val="24"/>
+              </w:rPr>
+            </w:pPr>
+            <w:r>
+              <w:rPr>
+                <w:i/>
+                <w:sz w:val="24"/>
+              </w:rPr>
+              <w:t>Project Team</w:t>
+            </w:r>
+            <w:r>
+              <w:rPr>
+                <w:i/>
+                <w:spacing w:val="-58"/>
+                <w:sz w:val="24"/>
+              </w:rPr>
+              <w:t xml:space="preserve"> </w:t>
+            </w:r>
+            <w:r>
+              <w:rPr>
+                <w:i/>
+                <w:sz w:val="24"/>
+              </w:rPr>
+              <w:t>Member</w:t>
+            </w:r>
+          </w:p>
+        </w:tc>
+        <w:tc>
+          <w:tcPr>
+            <w:tcW w:w="3693" w:type="dxa"/>
+          </w:tcPr>
+          <w:p>
+            <w:pPr>
+              <w:pStyle w:val="TableParagraph"/>
+              <w:spacing w:before="57"/>
+              <w:ind w:right="456"/>
+              <w:rPr>
+                <w:i/>
+                <w:sz w:val="24"/>
+              </w:rPr>
+            </w:pPr>
+            <w:r>
+              <w:rPr>
+                <w:i/>
+                <w:sz w:val="24"/>
+              </w:rPr>
+              <w:t>-Monday &amp; Wednesday,</w:t>
+            </w:r>
+          </w:p>
+          <w:p>
+            <w:pPr>
+              <w:pStyle w:val="TableParagraph"/>
+              <w:spacing w:before="57"/>
+              <w:ind w:right="456"/>
+              <w:rPr>
+                <w:i/>
+                <w:sz w:val="24"/>
+              </w:rPr>
+            </w:pPr>
+            <w:r>
+              <w:rPr>
+                <w:i/>
+                <w:sz w:val="24"/>
+              </w:rPr>
+              <w:t>13.00 -</w:t>
+            </w:r>
+            <w:r>
+              <w:rPr>
+                <w:i/>
+                <w:spacing w:val="-58"/>
+                <w:sz w:val="24"/>
+              </w:rPr>
+              <w:t xml:space="preserve"> </w:t>
+            </w:r>
+            <w:r>
+              <w:rPr>
+                <w:i/>
+                <w:sz w:val="24"/>
+              </w:rPr>
+              <w:t>16.00</w:t>
+            </w:r>
+          </w:p>
+          <w:p>
+            <w:pPr>
+              <w:pStyle w:val="TableParagraph"/>
+              <w:spacing w:before="60"/>
+              <w:ind w:right="602"/>
+              <w:rPr>
+                <w:i/>
+                <w:sz w:val="24"/>
+              </w:rPr>
+            </w:pPr>
+            <w:r>
+              <w:rPr>
+                <w:i/>
+                <w:sz w:val="24"/>
+              </w:rPr>
+              <w:t>-Tuesday or Thursday,</w:t>
+            </w:r>
+          </w:p>
+          <w:p>
+            <w:pPr>
+              <w:pStyle w:val="TableParagraph"/>
+              <w:spacing w:before="60"/>
+              <w:ind w:right="602"/>
+              <w:rPr>
+                <w:i/>
+                <w:sz w:val="24"/>
+              </w:rPr>
+            </w:pPr>
+            <w:r>
+              <w:rPr>
+                <w:i/>
+                <w:sz w:val="24"/>
+              </w:rPr>
+              <w:t>16.00 -</w:t>
+            </w:r>
+            <w:r>
+              <w:rPr>
+                <w:i/>
+                <w:spacing w:val="-58"/>
+                <w:sz w:val="24"/>
+              </w:rPr>
+              <w:t xml:space="preserve"> </w:t>
+            </w:r>
+            <w:r>
+              <w:rPr>
+                <w:i/>
+                <w:sz w:val="24"/>
+              </w:rPr>
+              <w:t>17.00</w:t>
+            </w:r>
+          </w:p>
+          <w:p>
+            <w:pPr>
+              <w:pStyle w:val="TableParagraph"/>
+              <w:ind w:left="0"/>
+              <w:rPr>
+                <w:b/>
+                <w:sz w:val="33"/>
+              </w:rPr>
+            </w:pPr>
+          </w:p>
+          <w:p>
+            <w:pPr>
+              <w:pStyle w:val="TableParagraph"/>
+              <w:ind w:right="535"/>
+              <w:rPr>
+                <w:i/>
+                <w:sz w:val="24"/>
+              </w:rPr>
+            </w:pPr>
+            <w:r>
+              <w:rPr>
+                <w:i/>
+                <w:sz w:val="24"/>
+              </w:rPr>
+              <w:t>-Fontys R.10 or</w:t>
+            </w:r>
+            <w:r>
+              <w:rPr>
+                <w:i/>
+                <w:spacing w:val="1"/>
+                <w:sz w:val="24"/>
+              </w:rPr>
+              <w:t xml:space="preserve"> </w:t>
+            </w:r>
+            <w:hyperlink r:id="rId15" w:history="1">
+              <w:r>
+                <w:rPr>
+                  <w:rStyle w:val="Hyperlink"/>
+                  <w:i/>
+                  <w:sz w:val="24"/>
+                </w:rPr>
+                <w:t>a.verkooijen@student</w:t>
+              </w:r>
+              <w:r>
+                <w:rPr>
+                  <w:rStyle w:val="Hyperlink"/>
+                  <w:i/>
+                  <w:sz w:val="24"/>
+                </w:rPr>
+                <w:t>.</w:t>
+              </w:r>
+              <w:r>
+                <w:rPr>
+                  <w:rStyle w:val="Hyperlink"/>
+                  <w:i/>
+                  <w:sz w:val="24"/>
+                </w:rPr>
+                <w:t>fontys.nl</w:t>
+              </w:r>
+            </w:hyperlink>
+          </w:p>
+        </w:tc>
+      </w:tr>
+    </w:tbl>
+    <w:p>
+      <w:pPr>
         <w:rPr>
           <w:sz w:val="24"/>
           <w:szCs w:val="24"/>
         </w:rPr>
       </w:pPr>
     </w:p>
+    <w:tbl>
+      <w:tblPr>
+        <w:tblStyle w:val="GridTable3"/>
+        <w:tblW w:w="10162" w:type="dxa"/>
+        <w:tblLook w:val="04A0" w:firstRow="1" w:lastRow="0" w:firstColumn="1" w:lastColumn="0" w:noHBand="0" w:noVBand="1"/>
+      </w:tblPr>
+      <w:tblGrid>
+        <w:gridCol w:w="3298"/>
+        <w:gridCol w:w="3432"/>
+        <w:gridCol w:w="3432"/>
+      </w:tblGrid>
+      <w:tr>
+        <w:trPr>
+          <w:cnfStyle w:val="100000000000" w:firstRow="1" w:lastRow="0" w:firstColumn="0" w:lastColumn="0" w:oddVBand="0" w:evenVBand="0" w:oddHBand="0" w:evenHBand="0" w:firstRowFirstColumn="0" w:firstRowLastColumn="0" w:lastRowFirstColumn="0" w:lastRowLastColumn="0"/>
+          <w:trHeight w:val="294"/>
+        </w:trPr>
+        <w:tc>
+          <w:tcPr>
+            <w:cnfStyle w:val="001000000100" w:firstRow="0" w:lastRow="0" w:firstColumn="1" w:lastColumn="0" w:oddVBand="0" w:evenVBand="0" w:oddHBand="0" w:evenHBand="0" w:firstRowFirstColumn="1" w:firstRowLastColumn="0" w:lastRowFirstColumn="0" w:lastRowLastColumn="0"/>
+            <w:tcW w:w="3298" w:type="dxa"/>
+            <w:shd w:val="clear" w:color="auto" w:fill="002060"/>
+          </w:tcPr>
+          <w:p>
+            <w:pPr>
+              <w:pStyle w:val="Heading1"/>
+              <w:jc w:val="center"/>
+              <w:outlineLvl w:val="0"/>
+              <w:rPr>
+                <w:rFonts w:ascii="Congenial" w:hAnsi="Congenial"/>
+                <w:i w:val="0"/>
+                <w:iCs w:val="0"/>
+                <w:color w:val="FFFF00"/>
+              </w:rPr>
+            </w:pPr>
+            <w:r>
+              <w:rPr>
+                <w:rFonts w:ascii="Congenial" w:hAnsi="Congenial"/>
+                <w:i w:val="0"/>
+                <w:iCs w:val="0"/>
+                <w:color w:val="FFFF00"/>
+              </w:rPr>
+              <w:t>Stakeholders</w:t>
+            </w:r>
+          </w:p>
+        </w:tc>
+        <w:tc>
+          <w:tcPr>
+            <w:tcW w:w="3432" w:type="dxa"/>
+            <w:shd w:val="clear" w:color="auto" w:fill="002060"/>
+          </w:tcPr>
+          <w:p>
+            <w:pPr>
+              <w:pStyle w:val="Heading1"/>
+              <w:jc w:val="center"/>
+              <w:outlineLvl w:val="0"/>
+              <w:cnfStyle w:val="100000000000" w:firstRow="1" w:lastRow="0" w:firstColumn="0" w:lastColumn="0" w:oddVBand="0" w:evenVBand="0" w:oddHBand="0" w:evenHBand="0" w:firstRowFirstColumn="0" w:firstRowLastColumn="0" w:lastRowFirstColumn="0" w:lastRowLastColumn="0"/>
+              <w:rPr>
+                <w:rFonts w:ascii="Congenial" w:hAnsi="Congenial"/>
+                <w:color w:val="FFFF00"/>
+              </w:rPr>
+            </w:pPr>
+            <w:r>
+              <w:rPr>
+                <w:rFonts w:ascii="Congenial" w:hAnsi="Congenial"/>
+                <w:color w:val="FFFF00"/>
+              </w:rPr>
+              <w:t>Roles</w:t>
+            </w:r>
+          </w:p>
+        </w:tc>
+        <w:tc>
+          <w:tcPr>
+            <w:tcW w:w="3432" w:type="dxa"/>
+            <w:shd w:val="clear" w:color="auto" w:fill="002060"/>
+          </w:tcPr>
+          <w:p>
+            <w:pPr>
+              <w:pStyle w:val="Heading1"/>
+              <w:jc w:val="center"/>
+              <w:outlineLvl w:val="0"/>
+              <w:cnfStyle w:val="100000000000" w:firstRow="1" w:lastRow="0" w:firstColumn="0" w:lastColumn="0" w:oddVBand="0" w:evenVBand="0" w:oddHBand="0" w:evenHBand="0" w:firstRowFirstColumn="0" w:firstRowLastColumn="0" w:lastRowFirstColumn="0" w:lastRowLastColumn="0"/>
+            </w:pPr>
+          </w:p>
+        </w:tc>
+      </w:tr>
+      <w:tr>
+        <w:trPr>
+          <w:cnfStyle w:val="000000100000" w:firstRow="0" w:lastRow="0" w:firstColumn="0" w:lastColumn="0" w:oddVBand="0" w:evenVBand="0" w:oddHBand="1" w:evenHBand="0" w:firstRowFirstColumn="0" w:firstRowLastColumn="0" w:lastRowFirstColumn="0" w:lastRowLastColumn="0"/>
+          <w:trHeight w:val="444"/>
+        </w:trPr>
+        <w:tc>
+          <w:tcPr>
+            <w:cnfStyle w:val="001000000000" w:firstRow="0" w:lastRow="0" w:firstColumn="1" w:lastColumn="0" w:oddVBand="0" w:evenVBand="0" w:oddHBand="0" w:evenHBand="0" w:firstRowFirstColumn="0" w:firstRowLastColumn="0" w:lastRowFirstColumn="0" w:lastRowLastColumn="0"/>
+            <w:tcW w:w="3298" w:type="dxa"/>
+          </w:tcPr>
+          <w:p>
+            <w:pPr>
+              <w:pStyle w:val="Heading1"/>
+              <w:outlineLvl w:val="0"/>
+            </w:pPr>
+          </w:p>
+        </w:tc>
+        <w:tc>
+          <w:tcPr>
+            <w:tcW w:w="3432" w:type="dxa"/>
+          </w:tcPr>
+          <w:p>
+            <w:pPr>
+              <w:pStyle w:val="Heading1"/>
+              <w:outlineLvl w:val="0"/>
+              <w:cnfStyle w:val="000000100000" w:firstRow="0" w:lastRow="0" w:firstColumn="0" w:lastColumn="0" w:oddVBand="0" w:evenVBand="0" w:oddHBand="1" w:evenHBand="0" w:firstRowFirstColumn="0" w:firstRowLastColumn="0" w:lastRowFirstColumn="0" w:lastRowLastColumn="0"/>
+            </w:pPr>
+          </w:p>
+        </w:tc>
+        <w:tc>
+          <w:tcPr>
+            <w:tcW w:w="3432" w:type="dxa"/>
+          </w:tcPr>
+          <w:p>
+            <w:pPr>
+              <w:pStyle w:val="Heading1"/>
+              <w:outlineLvl w:val="0"/>
+              <w:cnfStyle w:val="000000100000" w:firstRow="0" w:lastRow="0" w:firstColumn="0" w:lastColumn="0" w:oddVBand="0" w:evenVBand="0" w:oddHBand="1" w:evenHBand="0" w:firstRowFirstColumn="0" w:firstRowLastColumn="0" w:lastRowFirstColumn="0" w:lastRowLastColumn="0"/>
+            </w:pPr>
+          </w:p>
+        </w:tc>
+      </w:tr>
+      <w:tr>
+        <w:trPr>
+          <w:trHeight w:val="444"/>
+        </w:trPr>
+        <w:tc>
+          <w:tcPr>
+            <w:cnfStyle w:val="001000000000" w:firstRow="0" w:lastRow="0" w:firstColumn="1" w:lastColumn="0" w:oddVBand="0" w:evenVBand="0" w:oddHBand="0" w:evenHBand="0" w:firstRowFirstColumn="0" w:firstRowLastColumn="0" w:lastRowFirstColumn="0" w:lastRowLastColumn="0"/>
+            <w:tcW w:w="3298" w:type="dxa"/>
+          </w:tcPr>
+          <w:p>
+            <w:pPr>
+              <w:pStyle w:val="Heading1"/>
+              <w:outlineLvl w:val="0"/>
+            </w:pPr>
+          </w:p>
+        </w:tc>
+        <w:tc>
+          <w:tcPr>
+            <w:tcW w:w="3432" w:type="dxa"/>
+          </w:tcPr>
+          <w:p>
+            <w:pPr>
+              <w:pStyle w:val="Heading1"/>
+              <w:outlineLvl w:val="0"/>
+              <w:cnfStyle w:val="000000000000" w:firstRow="0" w:lastRow="0" w:firstColumn="0" w:lastColumn="0" w:oddVBand="0" w:evenVBand="0" w:oddHBand="0" w:evenHBand="0" w:firstRowFirstColumn="0" w:firstRowLastColumn="0" w:lastRowFirstColumn="0" w:lastRowLastColumn="0"/>
+            </w:pPr>
+          </w:p>
+        </w:tc>
+        <w:tc>
+          <w:tcPr>
+            <w:tcW w:w="3432" w:type="dxa"/>
+          </w:tcPr>
+          <w:p>
+            <w:pPr>
+              <w:pStyle w:val="Heading1"/>
+              <w:outlineLvl w:val="0"/>
+              <w:cnfStyle w:val="000000000000" w:firstRow="0" w:lastRow="0" w:firstColumn="0" w:lastColumn="0" w:oddVBand="0" w:evenVBand="0" w:oddHBand="0" w:evenHBand="0" w:firstRowFirstColumn="0" w:firstRowLastColumn="0" w:lastRowFirstColumn="0" w:lastRowLastColumn="0"/>
+            </w:pPr>
+          </w:p>
+        </w:tc>
+      </w:tr>
+    </w:tbl>
     <w:p>
       <w:pPr>
-        <w:pStyle w:val="Heading2"/>
-        <w:pageBreakBefore/>
+        <w:pStyle w:val="Heading1"/>
       </w:pPr>
     </w:p>
     <w:p>
@@ -6890,9 +9096,9 @@
     </w:p>
     <w:p/>
     <w:sectPr>
-      <w:headerReference w:type="default" r:id="rId9"/>
-      <w:footerReference w:type="default" r:id="rId10"/>
-      <w:headerReference w:type="first" r:id="rId11"/>
+      <w:headerReference w:type="default" r:id="rId16"/>
+      <w:footerReference w:type="default" r:id="rId17"/>
+      <w:headerReference w:type="first" r:id="rId18"/>
       <w:pgSz w:w="11906" w:h="16838"/>
       <w:pgMar w:top="720" w:right="720" w:bottom="720" w:left="720" w:header="708" w:footer="708" w:gutter="0"/>
       <w:cols w:space="720"/>
@@ -7331,7 +9537,7 @@
         <v:path o:extrusionok="f" gradientshapeok="t" o:connecttype="rect"/>
         <o:lock v:ext="edit" aspectratio="t"/>
       </v:shapetype>
-      <v:shape id="_x0000_i1275" type="#_x0000_t75" style="width:11.5pt;height:11.5pt" o:bullet="t">
+      <v:shape id="_x0000_i1550" type="#_x0000_t75" style="width:11.5pt;height:11.5pt" o:bullet="t">
         <v:imagedata r:id="rId1" o:title="msoE9D5"/>
       </v:shape>
     </w:pict>
@@ -7741,6 +9947,131 @@
     </w:lvl>
   </w:abstractNum>
   <w:abstractNum w:abstractNumId="4" w15:restartNumberingAfterBreak="0">
+    <w:nsid w:val="31FF4D67"/>
+    <w:multiLevelType w:val="multilevel"/>
+    <w:tmpl w:val="9F18C62E"/>
+    <w:lvl w:ilvl="0">
+      <w:start w:val="2"/>
+      <w:numFmt w:val="decimal"/>
+      <w:lvlText w:val="%1."/>
+      <w:lvlJc w:val="left"/>
+      <w:pPr>
+        <w:ind w:left="813" w:hanging="704"/>
+      </w:pPr>
+      <w:rPr>
+        <w:rFonts w:ascii="Times New Roman" w:eastAsia="Times New Roman" w:hAnsi="Times New Roman" w:cs="Times New Roman" w:hint="default"/>
+        <w:b/>
+        <w:bCs/>
+        <w:w w:val="100"/>
+        <w:sz w:val="32"/>
+        <w:szCs w:val="32"/>
+        <w:lang w:val="en-US" w:eastAsia="en-US" w:bidi="ar-SA"/>
+      </w:rPr>
+    </w:lvl>
+    <w:lvl w:ilvl="1">
+      <w:start w:val="1"/>
+      <w:numFmt w:val="decimal"/>
+      <w:lvlText w:val="%1.%2"/>
+      <w:lvlJc w:val="left"/>
+      <w:pPr>
+        <w:ind w:left="883" w:hanging="774"/>
+      </w:pPr>
+      <w:rPr>
+        <w:rFonts w:ascii="Times New Roman" w:eastAsia="Times New Roman" w:hAnsi="Times New Roman" w:cs="Times New Roman" w:hint="default"/>
+        <w:b/>
+        <w:bCs/>
+        <w:w w:val="100"/>
+        <w:sz w:val="28"/>
+        <w:szCs w:val="28"/>
+        <w:lang w:val="en-US" w:eastAsia="en-US" w:bidi="ar-SA"/>
+      </w:rPr>
+    </w:lvl>
+    <w:lvl w:ilvl="2">
+      <w:numFmt w:val="bullet"/>
+      <w:lvlText w:val="•"/>
+      <w:lvlJc w:val="left"/>
+      <w:pPr>
+        <w:ind w:left="1929" w:hanging="774"/>
+      </w:pPr>
+      <w:rPr>
+        <w:rFonts w:hint="default"/>
+        <w:lang w:val="en-US" w:eastAsia="en-US" w:bidi="ar-SA"/>
+      </w:rPr>
+    </w:lvl>
+    <w:lvl w:ilvl="3">
+      <w:numFmt w:val="bullet"/>
+      <w:lvlText w:val="•"/>
+      <w:lvlJc w:val="left"/>
+      <w:pPr>
+        <w:ind w:left="2979" w:hanging="774"/>
+      </w:pPr>
+      <w:rPr>
+        <w:rFonts w:hint="default"/>
+        <w:lang w:val="en-US" w:eastAsia="en-US" w:bidi="ar-SA"/>
+      </w:rPr>
+    </w:lvl>
+    <w:lvl w:ilvl="4">
+      <w:numFmt w:val="bullet"/>
+      <w:lvlText w:val="•"/>
+      <w:lvlJc w:val="left"/>
+      <w:pPr>
+        <w:ind w:left="4029" w:hanging="774"/>
+      </w:pPr>
+      <w:rPr>
+        <w:rFonts w:hint="default"/>
+        <w:lang w:val="en-US" w:eastAsia="en-US" w:bidi="ar-SA"/>
+      </w:rPr>
+    </w:lvl>
+    <w:lvl w:ilvl="5">
+      <w:numFmt w:val="bullet"/>
+      <w:lvlText w:val="•"/>
+      <w:lvlJc w:val="left"/>
+      <w:pPr>
+        <w:ind w:left="5079" w:hanging="774"/>
+      </w:pPr>
+      <w:rPr>
+        <w:rFonts w:hint="default"/>
+        <w:lang w:val="en-US" w:eastAsia="en-US" w:bidi="ar-SA"/>
+      </w:rPr>
+    </w:lvl>
+    <w:lvl w:ilvl="6">
+      <w:numFmt w:val="bullet"/>
+      <w:lvlText w:val="•"/>
+      <w:lvlJc w:val="left"/>
+      <w:pPr>
+        <w:ind w:left="6129" w:hanging="774"/>
+      </w:pPr>
+      <w:rPr>
+        <w:rFonts w:hint="default"/>
+        <w:lang w:val="en-US" w:eastAsia="en-US" w:bidi="ar-SA"/>
+      </w:rPr>
+    </w:lvl>
+    <w:lvl w:ilvl="7">
+      <w:numFmt w:val="bullet"/>
+      <w:lvlText w:val="•"/>
+      <w:lvlJc w:val="left"/>
+      <w:pPr>
+        <w:ind w:left="7179" w:hanging="774"/>
+      </w:pPr>
+      <w:rPr>
+        <w:rFonts w:hint="default"/>
+        <w:lang w:val="en-US" w:eastAsia="en-US" w:bidi="ar-SA"/>
+      </w:rPr>
+    </w:lvl>
+    <w:lvl w:ilvl="8">
+      <w:numFmt w:val="bullet"/>
+      <w:lvlText w:val="•"/>
+      <w:lvlJc w:val="left"/>
+      <w:pPr>
+        <w:ind w:left="8229" w:hanging="774"/>
+      </w:pPr>
+      <w:rPr>
+        <w:rFonts w:hint="default"/>
+        <w:lang w:val="en-US" w:eastAsia="en-US" w:bidi="ar-SA"/>
+      </w:rPr>
+    </w:lvl>
+  </w:abstractNum>
+  <w:abstractNum w:abstractNumId="5" w15:restartNumberingAfterBreak="0">
     <w:nsid w:val="32245049"/>
     <w:multiLevelType w:val="multilevel"/>
     <w:tmpl w:val="89562A68"/>
@@ -7826,7 +10157,93 @@
       </w:pPr>
     </w:lvl>
   </w:abstractNum>
-  <w:abstractNum w:abstractNumId="5" w15:restartNumberingAfterBreak="0">
+  <w:abstractNum w:abstractNumId="6" w15:restartNumberingAfterBreak="0">
+    <w:nsid w:val="33493903"/>
+    <w:multiLevelType w:val="hybridMultilevel"/>
+    <w:tmpl w:val="E0688736"/>
+    <w:lvl w:ilvl="0" w:tplc="0809000F">
+      <w:start w:val="1"/>
+      <w:numFmt w:val="decimal"/>
+      <w:lvlText w:val="%1."/>
+      <w:lvlJc w:val="left"/>
+      <w:pPr>
+        <w:ind w:left="720" w:hanging="360"/>
+      </w:pPr>
+    </w:lvl>
+    <w:lvl w:ilvl="1" w:tplc="08090019" w:tentative="1">
+      <w:start w:val="1"/>
+      <w:numFmt w:val="lowerLetter"/>
+      <w:lvlText w:val="%2."/>
+      <w:lvlJc w:val="left"/>
+      <w:pPr>
+        <w:ind w:left="1440" w:hanging="360"/>
+      </w:pPr>
+    </w:lvl>
+    <w:lvl w:ilvl="2" w:tplc="0809001B" w:tentative="1">
+      <w:start w:val="1"/>
+      <w:numFmt w:val="lowerRoman"/>
+      <w:lvlText w:val="%3."/>
+      <w:lvlJc w:val="right"/>
+      <w:pPr>
+        <w:ind w:left="2160" w:hanging="180"/>
+      </w:pPr>
+    </w:lvl>
+    <w:lvl w:ilvl="3" w:tplc="0809000F" w:tentative="1">
+      <w:start w:val="1"/>
+      <w:numFmt w:val="decimal"/>
+      <w:lvlText w:val="%4."/>
+      <w:lvlJc w:val="left"/>
+      <w:pPr>
+        <w:ind w:left="2880" w:hanging="360"/>
+      </w:pPr>
+    </w:lvl>
+    <w:lvl w:ilvl="4" w:tplc="08090019" w:tentative="1">
+      <w:start w:val="1"/>
+      <w:numFmt w:val="lowerLetter"/>
+      <w:lvlText w:val="%5."/>
+      <w:lvlJc w:val="left"/>
+      <w:pPr>
+        <w:ind w:left="3600" w:hanging="360"/>
+      </w:pPr>
+    </w:lvl>
+    <w:lvl w:ilvl="5" w:tplc="0809001B" w:tentative="1">
+      <w:start w:val="1"/>
+      <w:numFmt w:val="lowerRoman"/>
+      <w:lvlText w:val="%6."/>
+      <w:lvlJc w:val="right"/>
+      <w:pPr>
+        <w:ind w:left="4320" w:hanging="180"/>
+      </w:pPr>
+    </w:lvl>
+    <w:lvl w:ilvl="6" w:tplc="0809000F" w:tentative="1">
+      <w:start w:val="1"/>
+      <w:numFmt w:val="decimal"/>
+      <w:lvlText w:val="%7."/>
+      <w:lvlJc w:val="left"/>
+      <w:pPr>
+        <w:ind w:left="5040" w:hanging="360"/>
+      </w:pPr>
+    </w:lvl>
+    <w:lvl w:ilvl="7" w:tplc="08090019" w:tentative="1">
+      <w:start w:val="1"/>
+      <w:numFmt w:val="lowerLetter"/>
+      <w:lvlText w:val="%8."/>
+      <w:lvlJc w:val="left"/>
+      <w:pPr>
+        <w:ind w:left="5760" w:hanging="360"/>
+      </w:pPr>
+    </w:lvl>
+    <w:lvl w:ilvl="8" w:tplc="0809001B" w:tentative="1">
+      <w:start w:val="1"/>
+      <w:numFmt w:val="lowerRoman"/>
+      <w:lvlText w:val="%9."/>
+      <w:lvlJc w:val="right"/>
+      <w:pPr>
+        <w:ind w:left="6480" w:hanging="180"/>
+      </w:pPr>
+    </w:lvl>
+  </w:abstractNum>
+  <w:abstractNum w:abstractNumId="7" w15:restartNumberingAfterBreak="0">
     <w:nsid w:val="3A307955"/>
     <w:multiLevelType w:val="multilevel"/>
     <w:tmpl w:val="FBFCAE2C"/>
@@ -7944,7 +10361,7 @@
       </w:rPr>
     </w:lvl>
   </w:abstractNum>
-  <w:abstractNum w:abstractNumId="6" w15:restartNumberingAfterBreak="0">
+  <w:abstractNum w:abstractNumId="8" w15:restartNumberingAfterBreak="0">
     <w:nsid w:val="3B7D6C9A"/>
     <w:multiLevelType w:val="hybridMultilevel"/>
     <w:tmpl w:val="3F0C0444"/>
@@ -8058,7 +10475,7 @@
       </w:rPr>
     </w:lvl>
   </w:abstractNum>
-  <w:abstractNum w:abstractNumId="7" w15:restartNumberingAfterBreak="0">
+  <w:abstractNum w:abstractNumId="9" w15:restartNumberingAfterBreak="0">
     <w:nsid w:val="3D076C6E"/>
     <w:multiLevelType w:val="multilevel"/>
     <w:tmpl w:val="2ACC3EA4"/>
@@ -8144,7 +10561,7 @@
       </w:pPr>
     </w:lvl>
   </w:abstractNum>
-  <w:abstractNum w:abstractNumId="8" w15:restartNumberingAfterBreak="0">
+  <w:abstractNum w:abstractNumId="10" w15:restartNumberingAfterBreak="0">
     <w:nsid w:val="3FBB24A8"/>
     <w:multiLevelType w:val="multilevel"/>
     <w:tmpl w:val="EFC4C920"/>
@@ -8234,7 +10651,7 @@
       </w:pPr>
     </w:lvl>
   </w:abstractNum>
-  <w:abstractNum w:abstractNumId="9" w15:restartNumberingAfterBreak="0">
+  <w:abstractNum w:abstractNumId="11" w15:restartNumberingAfterBreak="0">
     <w:nsid w:val="441354C0"/>
     <w:multiLevelType w:val="multilevel"/>
     <w:tmpl w:val="33A0DC86"/>
@@ -8340,7 +10757,7 @@
       </w:rPr>
     </w:lvl>
   </w:abstractNum>
-  <w:abstractNum w:abstractNumId="10" w15:restartNumberingAfterBreak="0">
+  <w:abstractNum w:abstractNumId="12" w15:restartNumberingAfterBreak="0">
     <w:nsid w:val="477D4E10"/>
     <w:multiLevelType w:val="multilevel"/>
     <w:tmpl w:val="0D7484A2"/>
@@ -8444,7 +10861,7 @@
       </w:rPr>
     </w:lvl>
   </w:abstractNum>
-  <w:abstractNum w:abstractNumId="11" w15:restartNumberingAfterBreak="0">
+  <w:abstractNum w:abstractNumId="13" w15:restartNumberingAfterBreak="0">
     <w:nsid w:val="4BA008DA"/>
     <w:multiLevelType w:val="hybridMultilevel"/>
     <w:tmpl w:val="A13E3AD0"/>
@@ -8562,7 +10979,7 @@
       </w:rPr>
     </w:lvl>
   </w:abstractNum>
-  <w:abstractNum w:abstractNumId="12" w15:restartNumberingAfterBreak="0">
+  <w:abstractNum w:abstractNumId="14" w15:restartNumberingAfterBreak="0">
     <w:nsid w:val="4E085AAB"/>
     <w:multiLevelType w:val="multilevel"/>
     <w:tmpl w:val="1BB2CCCA"/>
@@ -8675,7 +11092,7 @@
       </w:rPr>
     </w:lvl>
   </w:abstractNum>
-  <w:abstractNum w:abstractNumId="13" w15:restartNumberingAfterBreak="0">
+  <w:abstractNum w:abstractNumId="15" w15:restartNumberingAfterBreak="0">
     <w:nsid w:val="4EC81CB0"/>
     <w:multiLevelType w:val="multilevel"/>
     <w:tmpl w:val="62CCBCB2"/>
@@ -8761,7 +11178,7 @@
       </w:pPr>
     </w:lvl>
   </w:abstractNum>
-  <w:abstractNum w:abstractNumId="14" w15:restartNumberingAfterBreak="0">
+  <w:abstractNum w:abstractNumId="16" w15:restartNumberingAfterBreak="0">
     <w:nsid w:val="4EF55CF4"/>
     <w:multiLevelType w:val="multilevel"/>
     <w:tmpl w:val="AC68BAB4"/>
@@ -8855,7 +11272,7 @@
       </w:pPr>
     </w:lvl>
   </w:abstractNum>
-  <w:abstractNum w:abstractNumId="15" w15:restartNumberingAfterBreak="0">
+  <w:abstractNum w:abstractNumId="17" w15:restartNumberingAfterBreak="0">
     <w:nsid w:val="56831E2B"/>
     <w:multiLevelType w:val="multilevel"/>
     <w:tmpl w:val="37DC4246"/>
@@ -8941,7 +11358,7 @@
       </w:pPr>
     </w:lvl>
   </w:abstractNum>
-  <w:abstractNum w:abstractNumId="16" w15:restartNumberingAfterBreak="0">
+  <w:abstractNum w:abstractNumId="18" w15:restartNumberingAfterBreak="0">
     <w:nsid w:val="78F7748C"/>
     <w:multiLevelType w:val="multilevel"/>
     <w:tmpl w:val="0298013A"/>
@@ -9027,56 +11444,183 @@
       </w:pPr>
     </w:lvl>
   </w:abstractNum>
+  <w:abstractNum w:abstractNumId="19" w15:restartNumberingAfterBreak="0">
+    <w:nsid w:val="7B2A507A"/>
+    <w:multiLevelType w:val="multilevel"/>
+    <w:tmpl w:val="FBFCAE2C"/>
+    <w:lvl w:ilvl="0">
+      <w:start w:val="1"/>
+      <w:numFmt w:val="decimal"/>
+      <w:lvlText w:val="%1."/>
+      <w:lvlJc w:val="left"/>
+      <w:pPr>
+        <w:ind w:left="813" w:hanging="704"/>
+      </w:pPr>
+      <w:rPr>
+        <w:rFonts w:ascii="Times New Roman" w:eastAsia="Times New Roman" w:hAnsi="Times New Roman" w:cs="Times New Roman"/>
+        <w:b/>
+        <w:bCs/>
+        <w:w w:val="100"/>
+        <w:sz w:val="32"/>
+        <w:szCs w:val="32"/>
+        <w:lang w:val="en-US" w:eastAsia="en-US" w:bidi="ar-SA"/>
+      </w:rPr>
+    </w:lvl>
+    <w:lvl w:ilvl="1">
+      <w:start w:val="1"/>
+      <w:numFmt w:val="none"/>
+      <w:lvlText w:val="1.1%2"/>
+      <w:lvlJc w:val="left"/>
+      <w:pPr>
+        <w:ind w:left="883" w:hanging="774"/>
+      </w:pPr>
+      <w:rPr>
+        <w:rFonts w:ascii="Times New Roman" w:eastAsia="Times New Roman" w:hAnsi="Times New Roman" w:cs="Times New Roman"/>
+        <w:b/>
+        <w:bCs/>
+        <w:w w:val="100"/>
+        <w:sz w:val="28"/>
+        <w:szCs w:val="28"/>
+        <w:lang w:val="en-US" w:eastAsia="en-US" w:bidi="ar-SA"/>
+      </w:rPr>
+    </w:lvl>
+    <w:lvl w:ilvl="2">
+      <w:numFmt w:val="bullet"/>
+      <w:lvlText w:val="•"/>
+      <w:lvlJc w:val="left"/>
+      <w:pPr>
+        <w:ind w:left="1929" w:hanging="774"/>
+      </w:pPr>
+      <w:rPr>
+        <w:lang w:val="en-US" w:eastAsia="en-US" w:bidi="ar-SA"/>
+      </w:rPr>
+    </w:lvl>
+    <w:lvl w:ilvl="3">
+      <w:numFmt w:val="bullet"/>
+      <w:lvlText w:val="•"/>
+      <w:lvlJc w:val="left"/>
+      <w:pPr>
+        <w:ind w:left="2979" w:hanging="774"/>
+      </w:pPr>
+      <w:rPr>
+        <w:lang w:val="en-US" w:eastAsia="en-US" w:bidi="ar-SA"/>
+      </w:rPr>
+    </w:lvl>
+    <w:lvl w:ilvl="4">
+      <w:numFmt w:val="bullet"/>
+      <w:lvlText w:val="•"/>
+      <w:lvlJc w:val="left"/>
+      <w:pPr>
+        <w:ind w:left="4029" w:hanging="774"/>
+      </w:pPr>
+      <w:rPr>
+        <w:lang w:val="en-US" w:eastAsia="en-US" w:bidi="ar-SA"/>
+      </w:rPr>
+    </w:lvl>
+    <w:lvl w:ilvl="5">
+      <w:numFmt w:val="bullet"/>
+      <w:lvlText w:val="•"/>
+      <w:lvlJc w:val="left"/>
+      <w:pPr>
+        <w:ind w:left="5079" w:hanging="774"/>
+      </w:pPr>
+      <w:rPr>
+        <w:lang w:val="en-US" w:eastAsia="en-US" w:bidi="ar-SA"/>
+      </w:rPr>
+    </w:lvl>
+    <w:lvl w:ilvl="6">
+      <w:numFmt w:val="bullet"/>
+      <w:lvlText w:val="•"/>
+      <w:lvlJc w:val="left"/>
+      <w:pPr>
+        <w:ind w:left="6129" w:hanging="774"/>
+      </w:pPr>
+      <w:rPr>
+        <w:lang w:val="en-US" w:eastAsia="en-US" w:bidi="ar-SA"/>
+      </w:rPr>
+    </w:lvl>
+    <w:lvl w:ilvl="7">
+      <w:numFmt w:val="bullet"/>
+      <w:lvlText w:val="•"/>
+      <w:lvlJc w:val="left"/>
+      <w:pPr>
+        <w:ind w:left="7179" w:hanging="774"/>
+      </w:pPr>
+      <w:rPr>
+        <w:lang w:val="en-US" w:eastAsia="en-US" w:bidi="ar-SA"/>
+      </w:rPr>
+    </w:lvl>
+    <w:lvl w:ilvl="8">
+      <w:numFmt w:val="bullet"/>
+      <w:lvlText w:val="•"/>
+      <w:lvlJc w:val="left"/>
+      <w:pPr>
+        <w:ind w:left="8229" w:hanging="774"/>
+      </w:pPr>
+      <w:rPr>
+        <w:lang w:val="en-US" w:eastAsia="en-US" w:bidi="ar-SA"/>
+      </w:rPr>
+    </w:lvl>
+  </w:abstractNum>
   <w:num w:numId="1">
     <w:abstractNumId w:val="2"/>
   </w:num>
   <w:num w:numId="2">
-    <w:abstractNumId w:val="5"/>
+    <w:abstractNumId w:val="7"/>
   </w:num>
   <w:num w:numId="3">
-    <w:abstractNumId w:val="8"/>
+    <w:abstractNumId w:val="10"/>
   </w:num>
   <w:num w:numId="4">
-    <w:abstractNumId w:val="10"/>
+    <w:abstractNumId w:val="12"/>
   </w:num>
   <w:num w:numId="5">
-    <w:abstractNumId w:val="14"/>
+    <w:abstractNumId w:val="16"/>
   </w:num>
   <w:num w:numId="6">
     <w:abstractNumId w:val="1"/>
   </w:num>
   <w:num w:numId="7">
-    <w:abstractNumId w:val="13"/>
+    <w:abstractNumId w:val="15"/>
   </w:num>
   <w:num w:numId="8">
-    <w:abstractNumId w:val="12"/>
+    <w:abstractNumId w:val="14"/>
   </w:num>
   <w:num w:numId="9">
-    <w:abstractNumId w:val="16"/>
+    <w:abstractNumId w:val="18"/>
   </w:num>
   <w:num w:numId="10">
-    <w:abstractNumId w:val="9"/>
+    <w:abstractNumId w:val="11"/>
   </w:num>
   <w:num w:numId="11">
-    <w:abstractNumId w:val="15"/>
+    <w:abstractNumId w:val="17"/>
   </w:num>
   <w:num w:numId="12">
     <w:abstractNumId w:val="0"/>
   </w:num>
   <w:num w:numId="13">
-    <w:abstractNumId w:val="7"/>
+    <w:abstractNumId w:val="9"/>
   </w:num>
   <w:num w:numId="14">
-    <w:abstractNumId w:val="4"/>
+    <w:abstractNumId w:val="5"/>
   </w:num>
   <w:num w:numId="15">
     <w:abstractNumId w:val="3"/>
   </w:num>
   <w:num w:numId="16">
+    <w:abstractNumId w:val="8"/>
+  </w:num>
+  <w:num w:numId="17">
+    <w:abstractNumId w:val="13"/>
+  </w:num>
+  <w:num w:numId="18">
     <w:abstractNumId w:val="6"/>
   </w:num>
-  <w:num w:numId="17">
-    <w:abstractNumId w:val="11"/>
+  <w:num w:numId="19">
+    <w:abstractNumId w:val="19"/>
+  </w:num>
+  <w:num w:numId="20">
+    <w:abstractNumId w:val="4"/>
   </w:num>
 </w:numbering>
 </file>
@@ -9829,6 +12373,8 @@
   <w:style w:type="paragraph" w:customStyle="1" w:styleId="TableParagraph">
     <w:name w:val="Table Paragraph"/>
     <w:basedOn w:val="Normal"/>
+    <w:uiPriority w:val="1"/>
+    <w:qFormat/>
     <w:pPr>
       <w:widowControl w:val="0"/>
       <w:autoSpaceDE w:val="0"/>
@@ -9843,6 +12389,7 @@
   <w:style w:type="character" w:customStyle="1" w:styleId="Heading1Char">
     <w:name w:val="Heading 1 Char"/>
     <w:basedOn w:val="DefaultParagraphFont"/>
+    <w:uiPriority w:val="9"/>
     <w:rPr>
       <w:rFonts w:ascii="Consolas" w:eastAsia="Times New Roman" w:hAnsi="Consolas" w:cs="Times New Roman"/>
       <w:b/>
@@ -9854,6 +12401,7 @@
   <w:style w:type="character" w:customStyle="1" w:styleId="Heading2Char">
     <w:name w:val="Heading 2 Char"/>
     <w:basedOn w:val="DefaultParagraphFont"/>
+    <w:uiPriority w:val="9"/>
     <w:rPr>
       <w:rFonts w:ascii="Times New Roman" w:eastAsia="Times New Roman" w:hAnsi="Times New Roman" w:cs="Times New Roman"/>
       <w:b/>
@@ -9916,6 +12464,310 @@
     <w:pPr>
       <w:spacing w:after="0"/>
     </w:pPr>
+  </w:style>
+  <w:style w:type="table" w:styleId="TableGrid">
+    <w:name w:val="Table Grid"/>
+    <w:basedOn w:val="TableNormal"/>
+    <w:uiPriority w:val="39"/>
+    <w:rsid w:val="00D219BF"/>
+    <w:pPr>
+      <w:spacing w:after="0" w:line="240" w:lineRule="auto"/>
+    </w:pPr>
+    <w:tblPr>
+      <w:tblBorders>
+        <w:top w:val="single" w:sz="4" w:space="0" w:color="auto"/>
+        <w:left w:val="single" w:sz="4" w:space="0" w:color="auto"/>
+        <w:bottom w:val="single" w:sz="4" w:space="0" w:color="auto"/>
+        <w:right w:val="single" w:sz="4" w:space="0" w:color="auto"/>
+        <w:insideH w:val="single" w:sz="4" w:space="0" w:color="auto"/>
+        <w:insideV w:val="single" w:sz="4" w:space="0" w:color="auto"/>
+      </w:tblBorders>
+    </w:tblPr>
+  </w:style>
+  <w:style w:type="table" w:styleId="ListTable4">
+    <w:name w:val="List Table 4"/>
+    <w:basedOn w:val="TableNormal"/>
+    <w:uiPriority w:val="49"/>
+    <w:rsid w:val="00894929"/>
+    <w:pPr>
+      <w:spacing w:after="0" w:line="240" w:lineRule="auto"/>
+    </w:pPr>
+    <w:tblPr>
+      <w:tblStyleRowBandSize w:val="1"/>
+      <w:tblStyleColBandSize w:val="1"/>
+      <w:tblBorders>
+        <w:top w:val="single" w:sz="4" w:space="0" w:color="666666" w:themeColor="text1" w:themeTint="99"/>
+        <w:left w:val="single" w:sz="4" w:space="0" w:color="666666" w:themeColor="text1" w:themeTint="99"/>
+        <w:bottom w:val="single" w:sz="4" w:space="0" w:color="666666" w:themeColor="text1" w:themeTint="99"/>
+        <w:right w:val="single" w:sz="4" w:space="0" w:color="666666" w:themeColor="text1" w:themeTint="99"/>
+        <w:insideH w:val="single" w:sz="4" w:space="0" w:color="666666" w:themeColor="text1" w:themeTint="99"/>
+      </w:tblBorders>
+    </w:tblPr>
+    <w:tblStylePr w:type="firstRow">
+      <w:rPr>
+        <w:b/>
+        <w:bCs/>
+        <w:color w:val="FFFFFF" w:themeColor="background1"/>
+      </w:rPr>
+      <w:tblPr/>
+      <w:tcPr>
+        <w:tcBorders>
+          <w:top w:val="single" w:sz="4" w:space="0" w:color="000000" w:themeColor="text1"/>
+          <w:left w:val="single" w:sz="4" w:space="0" w:color="000000" w:themeColor="text1"/>
+          <w:bottom w:val="single" w:sz="4" w:space="0" w:color="000000" w:themeColor="text1"/>
+          <w:right w:val="single" w:sz="4" w:space="0" w:color="000000" w:themeColor="text1"/>
+          <w:insideH w:val="nil"/>
+        </w:tcBorders>
+        <w:shd w:val="clear" w:color="auto" w:fill="000000" w:themeFill="text1"/>
+      </w:tcPr>
+    </w:tblStylePr>
+    <w:tblStylePr w:type="lastRow">
+      <w:rPr>
+        <w:b/>
+        <w:bCs/>
+      </w:rPr>
+      <w:tblPr/>
+      <w:tcPr>
+        <w:tcBorders>
+          <w:top w:val="double" w:sz="4" w:space="0" w:color="666666" w:themeColor="text1" w:themeTint="99"/>
+        </w:tcBorders>
+      </w:tcPr>
+    </w:tblStylePr>
+    <w:tblStylePr w:type="firstCol">
+      <w:rPr>
+        <w:b/>
+        <w:bCs/>
+      </w:rPr>
+    </w:tblStylePr>
+    <w:tblStylePr w:type="lastCol">
+      <w:rPr>
+        <w:b/>
+        <w:bCs/>
+      </w:rPr>
+    </w:tblStylePr>
+    <w:tblStylePr w:type="band1Vert">
+      <w:tblPr/>
+      <w:tcPr>
+        <w:shd w:val="clear" w:color="auto" w:fill="CCCCCC" w:themeFill="text1" w:themeFillTint="33"/>
+      </w:tcPr>
+    </w:tblStylePr>
+    <w:tblStylePr w:type="band1Horz">
+      <w:tblPr/>
+      <w:tcPr>
+        <w:shd w:val="clear" w:color="auto" w:fill="CCCCCC" w:themeFill="text1" w:themeFillTint="33"/>
+      </w:tcPr>
+    </w:tblStylePr>
+  </w:style>
+  <w:style w:type="table" w:styleId="GridTable2">
+    <w:name w:val="Grid Table 2"/>
+    <w:basedOn w:val="TableNormal"/>
+    <w:uiPriority w:val="47"/>
+    <w:rsid w:val="006040FD"/>
+    <w:pPr>
+      <w:spacing w:after="0" w:line="240" w:lineRule="auto"/>
+    </w:pPr>
+    <w:tblPr>
+      <w:tblStyleRowBandSize w:val="1"/>
+      <w:tblStyleColBandSize w:val="1"/>
+      <w:tblBorders>
+        <w:top w:val="single" w:sz="2" w:space="0" w:color="666666" w:themeColor="text1" w:themeTint="99"/>
+        <w:bottom w:val="single" w:sz="2" w:space="0" w:color="666666" w:themeColor="text1" w:themeTint="99"/>
+        <w:insideH w:val="single" w:sz="2" w:space="0" w:color="666666" w:themeColor="text1" w:themeTint="99"/>
+        <w:insideV w:val="single" w:sz="2" w:space="0" w:color="666666" w:themeColor="text1" w:themeTint="99"/>
+      </w:tblBorders>
+    </w:tblPr>
+    <w:tblStylePr w:type="firstRow">
+      <w:rPr>
+        <w:b/>
+        <w:bCs/>
+      </w:rPr>
+      <w:tblPr/>
+      <w:tcPr>
+        <w:tcBorders>
+          <w:top w:val="nil"/>
+          <w:bottom w:val="single" w:sz="12" w:space="0" w:color="666666" w:themeColor="text1" w:themeTint="99"/>
+          <w:insideH w:val="nil"/>
+          <w:insideV w:val="nil"/>
+        </w:tcBorders>
+        <w:shd w:val="clear" w:color="auto" w:fill="FFFFFF" w:themeFill="background1"/>
+      </w:tcPr>
+    </w:tblStylePr>
+    <w:tblStylePr w:type="lastRow">
+      <w:rPr>
+        <w:b/>
+        <w:bCs/>
+      </w:rPr>
+      <w:tblPr/>
+      <w:tcPr>
+        <w:tcBorders>
+          <w:top w:val="double" w:sz="2" w:space="0" w:color="666666" w:themeColor="text1" w:themeTint="99"/>
+          <w:bottom w:val="nil"/>
+          <w:insideH w:val="nil"/>
+          <w:insideV w:val="nil"/>
+        </w:tcBorders>
+        <w:shd w:val="clear" w:color="auto" w:fill="FFFFFF" w:themeFill="background1"/>
+      </w:tcPr>
+    </w:tblStylePr>
+    <w:tblStylePr w:type="firstCol">
+      <w:rPr>
+        <w:b/>
+        <w:bCs/>
+      </w:rPr>
+    </w:tblStylePr>
+    <w:tblStylePr w:type="lastCol">
+      <w:rPr>
+        <w:b/>
+        <w:bCs/>
+      </w:rPr>
+    </w:tblStylePr>
+    <w:tblStylePr w:type="band1Vert">
+      <w:tblPr/>
+      <w:tcPr>
+        <w:shd w:val="clear" w:color="auto" w:fill="CCCCCC" w:themeFill="text1" w:themeFillTint="33"/>
+      </w:tcPr>
+    </w:tblStylePr>
+    <w:tblStylePr w:type="band1Horz">
+      <w:tblPr/>
+      <w:tcPr>
+        <w:shd w:val="clear" w:color="auto" w:fill="CCCCCC" w:themeFill="text1" w:themeFillTint="33"/>
+      </w:tcPr>
+    </w:tblStylePr>
+  </w:style>
+  <w:style w:type="table" w:styleId="GridTable3">
+    <w:name w:val="Grid Table 3"/>
+    <w:basedOn w:val="TableNormal"/>
+    <w:uiPriority w:val="48"/>
+    <w:rsid w:val="006040FD"/>
+    <w:pPr>
+      <w:spacing w:after="0" w:line="240" w:lineRule="auto"/>
+    </w:pPr>
+    <w:tblPr>
+      <w:tblStyleRowBandSize w:val="1"/>
+      <w:tblStyleColBandSize w:val="1"/>
+      <w:tblBorders>
+        <w:top w:val="single" w:sz="4" w:space="0" w:color="666666" w:themeColor="text1" w:themeTint="99"/>
+        <w:left w:val="single" w:sz="4" w:space="0" w:color="666666" w:themeColor="text1" w:themeTint="99"/>
+        <w:bottom w:val="single" w:sz="4" w:space="0" w:color="666666" w:themeColor="text1" w:themeTint="99"/>
+        <w:right w:val="single" w:sz="4" w:space="0" w:color="666666" w:themeColor="text1" w:themeTint="99"/>
+        <w:insideH w:val="single" w:sz="4" w:space="0" w:color="666666" w:themeColor="text1" w:themeTint="99"/>
+        <w:insideV w:val="single" w:sz="4" w:space="0" w:color="666666" w:themeColor="text1" w:themeTint="99"/>
+      </w:tblBorders>
+    </w:tblPr>
+    <w:tblStylePr w:type="firstRow">
+      <w:rPr>
+        <w:b/>
+        <w:bCs/>
+      </w:rPr>
+      <w:tblPr/>
+      <w:tcPr>
+        <w:tcBorders>
+          <w:top w:val="nil"/>
+          <w:left w:val="nil"/>
+          <w:right w:val="nil"/>
+          <w:insideH w:val="nil"/>
+          <w:insideV w:val="nil"/>
+        </w:tcBorders>
+        <w:shd w:val="clear" w:color="auto" w:fill="FFFFFF" w:themeFill="background1"/>
+      </w:tcPr>
+    </w:tblStylePr>
+    <w:tblStylePr w:type="lastRow">
+      <w:rPr>
+        <w:b/>
+        <w:bCs/>
+      </w:rPr>
+      <w:tblPr/>
+      <w:tcPr>
+        <w:tcBorders>
+          <w:left w:val="nil"/>
+          <w:bottom w:val="nil"/>
+          <w:right w:val="nil"/>
+          <w:insideH w:val="nil"/>
+          <w:insideV w:val="nil"/>
+        </w:tcBorders>
+        <w:shd w:val="clear" w:color="auto" w:fill="FFFFFF" w:themeFill="background1"/>
+      </w:tcPr>
+    </w:tblStylePr>
+    <w:tblStylePr w:type="firstCol">
+      <w:pPr>
+        <w:jc w:val="right"/>
+      </w:pPr>
+      <w:rPr>
+        <w:i/>
+        <w:iCs/>
+      </w:rPr>
+      <w:tblPr/>
+      <w:tcPr>
+        <w:tcBorders>
+          <w:top w:val="nil"/>
+          <w:left w:val="nil"/>
+          <w:bottom w:val="nil"/>
+          <w:insideH w:val="nil"/>
+          <w:insideV w:val="nil"/>
+        </w:tcBorders>
+        <w:shd w:val="clear" w:color="auto" w:fill="FFFFFF" w:themeFill="background1"/>
+      </w:tcPr>
+    </w:tblStylePr>
+    <w:tblStylePr w:type="lastCol">
+      <w:rPr>
+        <w:i/>
+        <w:iCs/>
+      </w:rPr>
+      <w:tblPr/>
+      <w:tcPr>
+        <w:tcBorders>
+          <w:top w:val="nil"/>
+          <w:bottom w:val="nil"/>
+          <w:right w:val="nil"/>
+          <w:insideH w:val="nil"/>
+          <w:insideV w:val="nil"/>
+        </w:tcBorders>
+        <w:shd w:val="clear" w:color="auto" w:fill="FFFFFF" w:themeFill="background1"/>
+      </w:tcPr>
+    </w:tblStylePr>
+    <w:tblStylePr w:type="band1Vert">
+      <w:tblPr/>
+      <w:tcPr>
+        <w:shd w:val="clear" w:color="auto" w:fill="CCCCCC" w:themeFill="text1" w:themeFillTint="33"/>
+      </w:tcPr>
+    </w:tblStylePr>
+    <w:tblStylePr w:type="band1Horz">
+      <w:tblPr/>
+      <w:tcPr>
+        <w:shd w:val="clear" w:color="auto" w:fill="CCCCCC" w:themeFill="text1" w:themeFillTint="33"/>
+      </w:tcPr>
+    </w:tblStylePr>
+    <w:tblStylePr w:type="neCell">
+      <w:tblPr/>
+      <w:tcPr>
+        <w:tcBorders>
+          <w:bottom w:val="single" w:sz="4" w:space="0" w:color="666666" w:themeColor="text1" w:themeTint="99"/>
+        </w:tcBorders>
+      </w:tcPr>
+    </w:tblStylePr>
+    <w:tblStylePr w:type="nwCell">
+      <w:tblPr/>
+      <w:tcPr>
+        <w:tcBorders>
+          <w:bottom w:val="single" w:sz="4" w:space="0" w:color="666666" w:themeColor="text1" w:themeTint="99"/>
+        </w:tcBorders>
+      </w:tcPr>
+    </w:tblStylePr>
+    <w:tblStylePr w:type="seCell">
+      <w:tblPr/>
+      <w:tcPr>
+        <w:tcBorders>
+          <w:top w:val="single" w:sz="4" w:space="0" w:color="666666" w:themeColor="text1" w:themeTint="99"/>
+        </w:tcBorders>
+      </w:tcPr>
+    </w:tblStylePr>
+    <w:tblStylePr w:type="swCell">
+      <w:tblPr/>
+      <w:tcPr>
+        <w:tcBorders>
+          <w:top w:val="single" w:sz="4" w:space="0" w:color="666666" w:themeColor="text1" w:themeTint="99"/>
+        </w:tcBorders>
+      </w:tcPr>
+    </w:tblStylePr>
   </w:style>
 </w:styles>
 </file>
@@ -10213,4 +13065,16 @@
     </a:ext>
   </a:extLst>
 </a:theme>
+</file>
+
+<file path=customXml/item1.xml><?xml version="1.0" encoding="utf-8"?>
+<b:Sources xmlns:b="http://schemas.openxmlformats.org/officeDocument/2006/bibliography" xmlns="http://schemas.openxmlformats.org/officeDocument/2006/bibliography" SelectedStyle="\APASixthEditionOfficeOnline.xsl" StyleName="APA" Version="6"/>
+</file>
+
+<file path=customXml/itemProps1.xml><?xml version="1.0" encoding="utf-8"?>
+<ds:datastoreItem xmlns:ds="http://schemas.openxmlformats.org/officeDocument/2006/customXml" ds:itemID="{7D530542-8ACF-4F55-9D2C-4BB774CE2308}">
+  <ds:schemaRefs>
+    <ds:schemaRef ds:uri="http://schemas.openxmlformats.org/officeDocument/2006/bibliography"/>
+  </ds:schemaRefs>
+</ds:datastoreItem>
 </file>
</xml_diff>